<commit_message>
NGSS updates; closes #5
</commit_message>
<xml_diff>
--- a/docs/NGSS-assessment.docx
+++ b/docs/NGSS-assessment.docx
@@ -1,755 +1,11 @@
 
 <file path=word/document.xml><?xml version="1.0" encoding="utf-8"?>
-<w:document xmlns:wpc="http://schemas.microsoft.com/office/word/2010/wordprocessingCanvas" xmlns:cx="http://schemas.microsoft.com/office/drawing/2014/chartex" xmlns:cx1="http://schemas.microsoft.com/office/drawing/2015/9/8/chartex" xmlns:cx2="http://schemas.microsoft.com/office/drawing/2015/10/21/chartex" xmlns:cx3="http://schemas.microsoft.com/office/drawing/2016/5/9/chartex" xmlns:cx4="http://schemas.microsoft.com/office/drawing/2016/5/10/chartex" xmlns:cx5="http://schemas.microsoft.com/office/drawing/2016/5/11/chartex" xmlns:cx6="http://schemas.microsoft.com/office/drawing/2016/5/12/chartex" xmlns:cx7="http://schemas.microsoft.com/office/drawing/2016/5/13/chartex" xmlns:cx8="http://schemas.microsoft.com/office/drawing/2016/5/14/chartex" xmlns:mc="http://schemas.openxmlformats.org/markup-compatibility/2006" xmlns:aink="http://schemas.microsoft.com/office/drawing/2016/ink" xmlns:am3d="http://schemas.microsoft.com/office/drawing/2017/model3d" xmlns:o="urn:schemas-microsoft-com:office:office" xmlns:r="http://schemas.openxmlformats.org/officeDocument/2006/relationships" xmlns:m="http://schemas.openxmlformats.org/officeDocument/2006/math" xmlns:v="urn:schemas-microsoft-com:vml" xmlns:wp14="http://schemas.microsoft.com/office/word/2010/wordprocessingDrawing" xmlns:wp="http://schemas.openxmlformats.org/drawingml/2006/wordprocessingDrawing" xmlns:w10="urn:schemas-microsoft-com:office:word" xmlns:w="http://schemas.openxmlformats.org/wordprocessingml/2006/main" xmlns:w14="http://schemas.microsoft.com/office/word/2010/wordml" xmlns:w15="http://schemas.microsoft.com/office/word/2012/wordml" xmlns:w16cid="http://schemas.microsoft.com/office/word/2016/wordml/cid" xmlns:w16se="http://schemas.microsoft.com/office/word/2015/wordml/symex" xmlns:wpg="http://schemas.microsoft.com/office/word/2010/wordprocessingGroup" xmlns:wpi="http://schemas.microsoft.com/office/word/2010/wordprocessingInk" xmlns:wne="http://schemas.microsoft.com/office/word/2006/wordml" xmlns:wps="http://schemas.microsoft.com/office/word/2010/wordprocessingShape" mc:Ignorable="w14 w15 w16se w16cid wp14">
+<w:document xmlns:wpc="http://schemas.microsoft.com/office/word/2010/wordprocessingCanvas" xmlns:mc="http://schemas.openxmlformats.org/markup-compatibility/2006" xmlns:o="urn:schemas-microsoft-com:office:office" xmlns:r="http://schemas.openxmlformats.org/officeDocument/2006/relationships" xmlns:m="http://schemas.openxmlformats.org/officeDocument/2006/math" xmlns:v="urn:schemas-microsoft-com:vml" xmlns:wp14="http://schemas.microsoft.com/office/word/2010/wordprocessingDrawing" xmlns:wp="http://schemas.openxmlformats.org/drawingml/2006/wordprocessingDrawing" xmlns:w10="urn:schemas-microsoft-com:office:word" xmlns:w="http://schemas.openxmlformats.org/wordprocessingml/2006/main" xmlns:w14="http://schemas.microsoft.com/office/word/2010/wordml" xmlns:w15="http://schemas.microsoft.com/office/word/2012/wordml" xmlns:wpg="http://schemas.microsoft.com/office/word/2010/wordprocessingGroup" xmlns:wpi="http://schemas.microsoft.com/office/word/2010/wordprocessingInk" xmlns:wne="http://schemas.microsoft.com/office/word/2006/wordml" xmlns:wps="http://schemas.microsoft.com/office/word/2010/wordprocessingShape" mc:Ignorable="w14 w15 wp14">
   <w:body>
-    <w:p>
-      <w:pPr>
-        <w:jc w:val="center"/>
-        <w:rPr>
-          <w:sz w:val="36"/>
-          <w:szCs w:val="36"/>
-        </w:rPr>
-      </w:pPr>
-      <w:bookmarkStart w:id="0" w:name="_GoBack"/>
-      <w:bookmarkEnd w:id="0"/>
-      <w:r>
-        <w:rPr>
-          <w:sz w:val="36"/>
-          <w:szCs w:val="36"/>
-        </w:rPr>
-        <w:t xml:space="preserve">NGSS </w:t>
-      </w:r>
-      <w:r>
-        <w:rPr>
-          <w:sz w:val="36"/>
-          <w:szCs w:val="36"/>
-        </w:rPr>
-        <w:t>assessment page</w:t>
-      </w:r>
-    </w:p>
-    <w:p>
-      <w:pPr>
-        <w:jc w:val="center"/>
-      </w:pPr>
-    </w:p>
-    <w:p>
-      <w:pPr>
-        <w:jc w:val="center"/>
-        <w:rPr>
-          <w:sz w:val="28"/>
-          <w:szCs w:val="28"/>
-        </w:rPr>
-      </w:pPr>
-    </w:p>
-    <w:p>
-      <w:pPr>
-        <w:rPr>
-          <w:color w:val="000000" w:themeColor="text1"/>
-          <w:sz w:val="28"/>
-          <w:szCs w:val="28"/>
-        </w:rPr>
-      </w:pPr>
-      <w:r>
-        <w:rPr>
-          <w:color w:val="000000" w:themeColor="text1"/>
-          <w:sz w:val="32"/>
-          <w:szCs w:val="32"/>
-        </w:rPr>
-        <w:t xml:space="preserve">NGSS Assessment Techniques </w:t>
-      </w:r>
-      <w:r>
-        <w:rPr>
-          <w:color w:val="000000" w:themeColor="text1"/>
-          <w:sz w:val="32"/>
-          <w:szCs w:val="32"/>
-        </w:rPr>
-        <w:br/>
-      </w:r>
-      <w:r>
-        <w:rPr>
-          <w:color w:val="000000" w:themeColor="text1"/>
-          <w:sz w:val="28"/>
-          <w:szCs w:val="28"/>
-        </w:rPr>
-        <w:t xml:space="preserve">from </w:t>
-      </w:r>
-      <w:hyperlink r:id="rId5" w:history="1">
-        <w:r>
-          <w:rPr>
-            <w:rStyle w:val="Hyperlink"/>
-            <w:sz w:val="28"/>
-            <w:szCs w:val="28"/>
-          </w:rPr>
-          <w:t>http://ngss.nsta.org/conducting-assessments.aspx</w:t>
-        </w:r>
-      </w:hyperlink>
-    </w:p>
-    <w:p>
-      <w:pPr>
-        <w:rPr>
-          <w:color w:val="000000" w:themeColor="text1"/>
-          <w:sz w:val="32"/>
-          <w:szCs w:val="32"/>
-        </w:rPr>
-      </w:pPr>
-    </w:p>
-    <w:p>
-      <w:pPr>
-        <w:rPr>
-          <w:rFonts w:cs="Arial"/>
-          <w:color w:val="333333"/>
-        </w:rPr>
-      </w:pPr>
-      <w:r>
-        <w:rPr>
-          <w:rFonts w:cs="Arial"/>
-          <w:color w:val="333333"/>
-        </w:rPr>
-        <w:t>Students can demonstrate competency with tasks such as:</w:t>
-      </w:r>
-    </w:p>
-    <w:p>
-      <w:pPr>
-        <w:numPr>
-          <w:ilvl w:val="0"/>
-          <w:numId w:val="11"/>
-        </w:numPr>
-        <w:spacing w:before="100" w:beforeAutospacing="1" w:after="100" w:afterAutospacing="1"/>
-        <w:rPr>
-          <w:rFonts w:eastAsia="Times New Roman" w:cs="Arial"/>
-          <w:color w:val="333333"/>
-        </w:rPr>
-      </w:pPr>
-      <w:r>
-        <w:rPr>
-          <w:rFonts w:eastAsia="Times New Roman" w:cs="Arial"/>
-          <w:color w:val="333333"/>
-        </w:rPr>
-        <w:t>developing and refining models;</w:t>
-      </w:r>
-    </w:p>
-    <w:p>
-      <w:pPr>
-        <w:numPr>
-          <w:ilvl w:val="0"/>
-          <w:numId w:val="11"/>
-        </w:numPr>
-        <w:spacing w:before="100" w:beforeAutospacing="1" w:after="100" w:afterAutospacing="1"/>
-        <w:rPr>
-          <w:rFonts w:eastAsia="Times New Roman" w:cs="Arial"/>
-          <w:color w:val="333333"/>
-        </w:rPr>
-      </w:pPr>
-      <w:r>
-        <w:rPr>
-          <w:rFonts w:eastAsia="Times New Roman" w:cs="Arial"/>
-          <w:color w:val="333333"/>
-        </w:rPr>
-        <w:t>generating, discussing and analyzing data;</w:t>
-      </w:r>
-    </w:p>
-    <w:p>
-      <w:pPr>
-        <w:numPr>
-          <w:ilvl w:val="0"/>
-          <w:numId w:val="11"/>
-        </w:numPr>
-        <w:spacing w:before="100" w:beforeAutospacing="1" w:after="100" w:afterAutospacing="1"/>
-        <w:rPr>
-          <w:rFonts w:eastAsia="Times New Roman" w:cs="Arial"/>
-          <w:color w:val="333333"/>
-        </w:rPr>
-      </w:pPr>
-      <w:r>
-        <w:rPr>
-          <w:rFonts w:eastAsia="Times New Roman" w:cs="Arial"/>
-          <w:color w:val="333333"/>
-        </w:rPr>
-        <w:t>constructing spoken and written scientific explanations;</w:t>
-      </w:r>
-    </w:p>
-    <w:p>
-      <w:pPr>
-        <w:numPr>
-          <w:ilvl w:val="0"/>
-          <w:numId w:val="11"/>
-        </w:numPr>
-        <w:spacing w:before="100" w:beforeAutospacing="1" w:after="100" w:afterAutospacing="1"/>
-        <w:rPr>
-          <w:rFonts w:eastAsia="Times New Roman" w:cs="Arial"/>
-          <w:color w:val="333333"/>
-        </w:rPr>
-      </w:pPr>
-      <w:r>
-        <w:rPr>
-          <w:rFonts w:eastAsia="Times New Roman" w:cs="Arial"/>
-          <w:color w:val="333333"/>
-        </w:rPr>
-        <w:t>engaging in evidence-based argumentation; and</w:t>
-      </w:r>
-    </w:p>
-    <w:p>
-      <w:pPr>
-        <w:numPr>
-          <w:ilvl w:val="0"/>
-          <w:numId w:val="11"/>
-        </w:numPr>
-        <w:spacing w:before="100" w:beforeAutospacing="1" w:after="100" w:afterAutospacing="1"/>
-        <w:rPr>
-          <w:rFonts w:eastAsia="Times New Roman" w:cs="Arial"/>
-          <w:color w:val="333333"/>
-        </w:rPr>
-      </w:pPr>
-      <w:r>
-        <w:rPr>
-          <w:rFonts w:eastAsia="Times New Roman" w:cs="Arial"/>
-          <w:color w:val="333333"/>
-        </w:rPr>
-        <w:t>reflecting on their own understanding.</w:t>
-      </w:r>
-    </w:p>
-    <w:p>
-      <w:pPr>
-        <w:rPr>
-          <w:color w:val="000000" w:themeColor="text1"/>
-          <w:sz w:val="32"/>
-          <w:szCs w:val="32"/>
-        </w:rPr>
-      </w:pPr>
-    </w:p>
-    <w:p>
-      <w:pPr>
-        <w:rPr>
-          <w:color w:val="000000" w:themeColor="text1"/>
-          <w:sz w:val="32"/>
-          <w:szCs w:val="32"/>
-        </w:rPr>
-      </w:pPr>
-      <w:r>
-        <w:rPr>
-          <w:color w:val="000000" w:themeColor="text1"/>
-          <w:sz w:val="32"/>
-          <w:szCs w:val="32"/>
-        </w:rPr>
-        <w:t>Options for Summary and Assessment</w:t>
-      </w:r>
-    </w:p>
-    <w:p>
-      <w:pPr>
-        <w:rPr>
-          <w:color w:val="000000" w:themeColor="text1"/>
-          <w:sz w:val="32"/>
-          <w:szCs w:val="32"/>
-        </w:rPr>
-      </w:pPr>
-    </w:p>
-    <w:p>
-      <w:pPr>
-        <w:pStyle w:val="ListParagraph"/>
-        <w:numPr>
-          <w:ilvl w:val="0"/>
-          <w:numId w:val="8"/>
-        </w:numPr>
-        <w:rPr>
-          <w:rFonts w:asciiTheme="minorHAnsi" w:hAnsiTheme="minorHAnsi"/>
-          <w:color w:val="000000" w:themeColor="text1"/>
-          <w:sz w:val="28"/>
-          <w:szCs w:val="28"/>
-        </w:rPr>
-      </w:pPr>
-      <w:r>
-        <w:rPr>
-          <w:rFonts w:asciiTheme="minorHAnsi" w:hAnsiTheme="minorHAnsi"/>
-          <w:color w:val="000000" w:themeColor="text1"/>
-          <w:sz w:val="28"/>
-          <w:szCs w:val="28"/>
-        </w:rPr>
-        <w:t xml:space="preserve"> Use the </w:t>
-      </w:r>
-      <w:r>
-        <w:rPr>
-          <w:rFonts w:asciiTheme="minorHAnsi" w:hAnsiTheme="minorHAnsi"/>
-          <w:color w:val="000000" w:themeColor="text1"/>
-          <w:sz w:val="28"/>
-          <w:szCs w:val="28"/>
-        </w:rPr>
-        <w:t xml:space="preserve">LSST </w:t>
-      </w:r>
-      <w:r>
-        <w:rPr>
-          <w:rFonts w:asciiTheme="minorHAnsi" w:hAnsiTheme="minorHAnsi"/>
-          <w:color w:val="000000" w:themeColor="text1"/>
-          <w:sz w:val="28"/>
-          <w:szCs w:val="28"/>
-        </w:rPr>
-        <w:t xml:space="preserve">Assessment video and discuss </w:t>
-      </w:r>
-      <w:r>
-        <w:rPr>
-          <w:rFonts w:asciiTheme="minorHAnsi" w:hAnsiTheme="minorHAnsi"/>
-          <w:color w:val="000000" w:themeColor="text1"/>
-          <w:sz w:val="28"/>
-          <w:szCs w:val="28"/>
-        </w:rPr>
-        <w:t xml:space="preserve">it </w:t>
-      </w:r>
-      <w:r>
-        <w:rPr>
-          <w:rFonts w:asciiTheme="minorHAnsi" w:hAnsiTheme="minorHAnsi"/>
-          <w:color w:val="000000" w:themeColor="text1"/>
-          <w:sz w:val="28"/>
-          <w:szCs w:val="28"/>
-        </w:rPr>
-        <w:t>with your class.</w:t>
-      </w:r>
-    </w:p>
-    <w:p>
-      <w:pPr>
-        <w:ind w:left="360"/>
-        <w:rPr>
-          <w:rFonts w:cs="Arial"/>
-          <w:iCs/>
-          <w:color w:val="333333"/>
-        </w:rPr>
-      </w:pPr>
-    </w:p>
-    <w:p>
-      <w:pPr>
-        <w:ind w:left="360"/>
-        <w:rPr>
-          <w:rFonts w:eastAsia="Times New Roman" w:cs="Arial"/>
-          <w:color w:val="333333"/>
-          <w:shd w:val="clear" w:color="auto" w:fill="FFFFFF"/>
-        </w:rPr>
-      </w:pPr>
-      <w:r>
-        <w:rPr>
-          <w:rFonts w:cs="Arial"/>
-          <w:iCs/>
-          <w:color w:val="333333"/>
-        </w:rPr>
-        <w:t>During the video pauses, an effective assessment strategy</w:t>
-      </w:r>
-      <w:r>
-        <w:rPr>
-          <w:rFonts w:cs="Arial"/>
-          <w:b/>
-          <w:iCs/>
-          <w:color w:val="333333"/>
-        </w:rPr>
-        <w:t xml:space="preserve"> </w:t>
-      </w:r>
-      <w:r>
-        <w:rPr>
-          <w:rFonts w:cs="Arial"/>
-          <w:iCs/>
-          <w:color w:val="333333"/>
-        </w:rPr>
-        <w:t xml:space="preserve">is to make use of some form of free response system to query the class about which students had the right idea. Options for this may be the use of Kahoot, Clickers, </w:t>
-      </w:r>
-      <w:proofErr w:type="spellStart"/>
-      <w:r>
-        <w:rPr>
-          <w:rFonts w:eastAsia="Times New Roman" w:cs="Arial"/>
-          <w:color w:val="333333"/>
-          <w:shd w:val="clear" w:color="auto" w:fill="FFFFFF"/>
-        </w:rPr>
-        <w:t>Socrative</w:t>
-      </w:r>
-      <w:proofErr w:type="spellEnd"/>
-      <w:r>
-        <w:rPr>
-          <w:rFonts w:eastAsia="Times New Roman" w:cs="Arial"/>
-          <w:color w:val="333333"/>
-          <w:shd w:val="clear" w:color="auto" w:fill="FFFFFF"/>
-        </w:rPr>
-        <w:t xml:space="preserve">, Poll Everywhere, or student response cards such as seen in these links: </w:t>
-      </w:r>
-      <w:r>
-        <w:rPr>
-          <w:rFonts w:eastAsia="Times New Roman" w:cs="Arial"/>
-          <w:color w:val="333333"/>
-          <w:shd w:val="clear" w:color="auto" w:fill="FFFFFF"/>
-        </w:rPr>
-        <w:br/>
-      </w:r>
-      <w:hyperlink r:id="rId6" w:history="1">
-        <w:r>
-          <w:rPr>
-            <w:rStyle w:val="Hyperlink"/>
-            <w:rFonts w:eastAsia="Times New Roman" w:cs="Arial"/>
-            <w:shd w:val="clear" w:color="auto" w:fill="FFFFFF"/>
-          </w:rPr>
-          <w:t>http://uminntilt.com/2014/08/20/color-coded-cards-the-low-tech-clicker/</w:t>
-        </w:r>
-      </w:hyperlink>
-    </w:p>
-    <w:p>
-      <w:pPr>
-        <w:ind w:left="360"/>
-        <w:rPr>
-          <w:rStyle w:val="Hyperlink"/>
-          <w:rFonts w:eastAsia="Times New Roman" w:cs="Arial"/>
-        </w:rPr>
-      </w:pPr>
-      <w:hyperlink r:id="rId7" w:history="1">
-        <w:r>
-          <w:rPr>
-            <w:rStyle w:val="Hyperlink"/>
-            <w:rFonts w:eastAsia="Times New Roman" w:cs="Arial"/>
-          </w:rPr>
-          <w:t>http://www.theteachertoolkit.com/index.php/tool/student-response-cards</w:t>
-        </w:r>
-      </w:hyperlink>
-    </w:p>
-    <w:p>
-      <w:pPr>
-        <w:ind w:left="360"/>
-        <w:rPr>
-          <w:rStyle w:val="Hyperlink"/>
-          <w:rFonts w:eastAsia="Times New Roman" w:cs="Arial"/>
-        </w:rPr>
-      </w:pPr>
-    </w:p>
-    <w:p>
-      <w:pPr>
-        <w:ind w:firstLine="360"/>
-      </w:pPr>
-      <w:r>
-        <w:t xml:space="preserve">Alternatively, you can use an </w:t>
-      </w:r>
-      <w:hyperlink r:id="rId8" w:history="1">
-        <w:r>
-          <w:rPr>
-            <w:rStyle w:val="Hyperlink"/>
-          </w:rPr>
-          <w:t>Academically Productive D</w:t>
-        </w:r>
-        <w:r>
-          <w:rPr>
-            <w:rStyle w:val="Hyperlink"/>
-          </w:rPr>
-          <w:t>iscussion</w:t>
-        </w:r>
-      </w:hyperlink>
-      <w:r>
-        <w:t>.</w:t>
-      </w:r>
-    </w:p>
-    <w:p>
-      <w:pPr>
-        <w:ind w:left="360"/>
-        <w:rPr>
-          <w:rFonts w:cs="Arial"/>
-          <w:iCs/>
-          <w:color w:val="333333"/>
-          <w:sz w:val="28"/>
-          <w:szCs w:val="28"/>
-        </w:rPr>
-      </w:pPr>
-      <w:r>
-        <w:rPr>
-          <w:rStyle w:val="Hyperlink"/>
-          <w:rFonts w:eastAsia="Times New Roman" w:cs="Arial"/>
-        </w:rPr>
-        <w:t xml:space="preserve"> </w:t>
-      </w:r>
-      <w:r>
-        <w:rPr>
-          <w:rFonts w:cs="Arial"/>
-          <w:b/>
-          <w:iCs/>
-          <w:color w:val="333333"/>
-        </w:rPr>
-        <w:br/>
-      </w:r>
-      <w:r>
-        <w:rPr>
-          <w:rFonts w:cs="Arial"/>
-          <w:iCs/>
-          <w:color w:val="333333"/>
-          <w:sz w:val="28"/>
-          <w:szCs w:val="28"/>
-        </w:rPr>
-        <w:t xml:space="preserve">2.  Ask students to complete a narrative summary in their Jupyter notebooks </w:t>
-      </w:r>
-      <w:r>
-        <w:rPr>
-          <w:rFonts w:cs="Arial"/>
-          <w:iCs/>
-          <w:color w:val="333333"/>
-          <w:sz w:val="28"/>
-          <w:szCs w:val="28"/>
-        </w:rPr>
-        <w:br/>
-      </w:r>
-      <w:r>
-        <w:rPr>
-          <w:rFonts w:cs="Arial"/>
-          <w:iCs/>
-          <w:color w:val="333333"/>
-          <w:sz w:val="28"/>
-          <w:szCs w:val="28"/>
-        </w:rPr>
-        <w:t>and submit it to you.</w:t>
-      </w:r>
-    </w:p>
-    <w:p>
-      <w:pPr>
-        <w:ind w:left="360"/>
-        <w:rPr>
-          <w:rFonts w:eastAsia="Times New Roman" w:cs="Arial"/>
-          <w:color w:val="0563C1" w:themeColor="hyperlink"/>
-          <w:u w:val="single"/>
-        </w:rPr>
-      </w:pPr>
-    </w:p>
-    <w:p>
-      <w:pPr>
-        <w:widowControl w:val="0"/>
-        <w:autoSpaceDE w:val="0"/>
-        <w:autoSpaceDN w:val="0"/>
-        <w:adjustRightInd w:val="0"/>
-        <w:spacing w:after="240" w:line="276" w:lineRule="auto"/>
-        <w:ind w:firstLine="360"/>
-        <w:rPr>
-          <w:rFonts w:cs="Arial"/>
-          <w:iCs/>
-          <w:color w:val="333333"/>
-          <w:sz w:val="28"/>
-          <w:szCs w:val="28"/>
-        </w:rPr>
-      </w:pPr>
-      <w:r>
-        <w:rPr>
-          <w:rFonts w:cs="Arial"/>
-          <w:iCs/>
-          <w:color w:val="333333"/>
-          <w:sz w:val="28"/>
-          <w:szCs w:val="28"/>
-        </w:rPr>
-        <w:t xml:space="preserve">3. </w:t>
-      </w:r>
-      <w:r>
-        <w:rPr>
-          <w:rFonts w:cs="Arial"/>
-          <w:iCs/>
-          <w:color w:val="333333"/>
-          <w:sz w:val="28"/>
-          <w:szCs w:val="28"/>
-        </w:rPr>
-        <w:t xml:space="preserve"> </w:t>
-      </w:r>
-      <w:r>
-        <w:rPr>
-          <w:rFonts w:cs="Arial"/>
-          <w:iCs/>
-          <w:color w:val="333333"/>
-          <w:sz w:val="28"/>
-          <w:szCs w:val="28"/>
-        </w:rPr>
-        <w:t xml:space="preserve">Have students complete a </w:t>
-      </w:r>
-      <w:hyperlink r:id="rId9" w:history="1">
-        <w:r>
-          <w:rPr>
-            <w:rStyle w:val="Hyperlink"/>
-            <w:sz w:val="28"/>
-            <w:szCs w:val="28"/>
-          </w:rPr>
-          <w:t>Driving Question Board</w:t>
-        </w:r>
-      </w:hyperlink>
-      <w:r>
-        <w:rPr>
-          <w:sz w:val="28"/>
-          <w:szCs w:val="28"/>
-        </w:rPr>
-        <w:t xml:space="preserve"> or </w:t>
-      </w:r>
-      <w:hyperlink r:id="rId10" w:history="1">
-        <w:r>
-          <w:rPr>
-            <w:rStyle w:val="Hyperlink"/>
-            <w:sz w:val="28"/>
-            <w:szCs w:val="28"/>
-          </w:rPr>
-          <w:t>KLEWS chart</w:t>
-        </w:r>
-      </w:hyperlink>
-      <w:r>
-        <w:rPr>
-          <w:sz w:val="28"/>
-          <w:szCs w:val="28"/>
-        </w:rPr>
-        <w:t>.</w:t>
-      </w:r>
-    </w:p>
-    <w:p>
-      <w:pPr>
-        <w:widowControl w:val="0"/>
-        <w:autoSpaceDE w:val="0"/>
-        <w:autoSpaceDN w:val="0"/>
-        <w:adjustRightInd w:val="0"/>
-        <w:spacing w:after="240" w:line="276" w:lineRule="auto"/>
-        <w:ind w:firstLine="360"/>
-        <w:rPr>
-          <w:rFonts w:cs="Arial"/>
-          <w:iCs/>
-          <w:color w:val="333333"/>
-          <w:sz w:val="28"/>
-          <w:szCs w:val="28"/>
-        </w:rPr>
-      </w:pPr>
-      <w:r>
-        <w:rPr>
-          <w:rFonts w:cs="Arial"/>
-          <w:iCs/>
-          <w:color w:val="333333"/>
-          <w:sz w:val="28"/>
-          <w:szCs w:val="28"/>
-        </w:rPr>
-        <w:t xml:space="preserve">4.  Use white boards or posters to have students present their findings. This </w:t>
-      </w:r>
-      <w:r>
-        <w:rPr>
-          <w:rFonts w:cs="Arial"/>
-          <w:iCs/>
-          <w:color w:val="333333"/>
-          <w:sz w:val="28"/>
-          <w:szCs w:val="28"/>
-        </w:rPr>
-        <w:br/>
-      </w:r>
-      <w:r>
-        <w:rPr>
-          <w:rFonts w:cs="Arial"/>
-          <w:iCs/>
-          <w:color w:val="333333"/>
-          <w:sz w:val="28"/>
-          <w:szCs w:val="28"/>
-        </w:rPr>
-        <w:t xml:space="preserve">      </w:t>
-      </w:r>
-      <w:r>
-        <w:rPr>
-          <w:rFonts w:cs="Arial"/>
-          <w:iCs/>
-          <w:color w:val="333333"/>
-          <w:sz w:val="28"/>
-          <w:szCs w:val="28"/>
-        </w:rPr>
-        <w:t xml:space="preserve">may be used in conjunction with a </w:t>
-      </w:r>
-      <w:hyperlink r:id="rId11" w:history="1">
-        <w:r>
-          <w:rPr>
-            <w:rStyle w:val="Hyperlink"/>
-            <w:sz w:val="28"/>
-            <w:szCs w:val="28"/>
-          </w:rPr>
-          <w:t>Gallery Walk</w:t>
-        </w:r>
-      </w:hyperlink>
-      <w:r>
-        <w:rPr>
-          <w:sz w:val="28"/>
-          <w:szCs w:val="28"/>
-        </w:rPr>
-        <w:t>.</w:t>
-      </w:r>
-    </w:p>
-    <w:p>
-      <w:pPr>
-        <w:widowControl w:val="0"/>
-        <w:autoSpaceDE w:val="0"/>
-        <w:autoSpaceDN w:val="0"/>
-        <w:adjustRightInd w:val="0"/>
-        <w:spacing w:after="240" w:line="276" w:lineRule="auto"/>
-        <w:ind w:left="360"/>
-        <w:rPr>
-          <w:rFonts w:cs="Arial"/>
-          <w:iCs/>
-          <w:color w:val="333333"/>
-          <w:sz w:val="28"/>
-          <w:szCs w:val="28"/>
-        </w:rPr>
-      </w:pPr>
-      <w:r>
-        <w:rPr>
-          <w:rFonts w:cs="Arial"/>
-          <w:iCs/>
-          <w:color w:val="333333"/>
-          <w:sz w:val="28"/>
-          <w:szCs w:val="28"/>
-        </w:rPr>
-        <w:t>5.</w:t>
-      </w:r>
-      <w:r>
-        <w:rPr>
-          <w:rFonts w:cs="Arial"/>
-          <w:iCs/>
-          <w:color w:val="333333"/>
-          <w:sz w:val="28"/>
-          <w:szCs w:val="28"/>
-        </w:rPr>
-        <w:t xml:space="preserve">  Use </w:t>
-      </w:r>
-      <w:r>
-        <w:rPr>
-          <w:rFonts w:cs="Arial"/>
-          <w:iCs/>
-          <w:color w:val="333333"/>
-          <w:sz w:val="28"/>
-          <w:szCs w:val="28"/>
-        </w:rPr>
-        <w:t xml:space="preserve">the set of question prompts that are aligned with the </w:t>
-      </w:r>
-      <w:r>
-        <w:rPr>
-          <w:rFonts w:cs="Arial"/>
-          <w:iCs/>
-          <w:color w:val="333333"/>
-          <w:sz w:val="28"/>
-          <w:szCs w:val="28"/>
-        </w:rPr>
-        <w:t xml:space="preserve">custom </w:t>
-      </w:r>
-      <w:r>
-        <w:rPr>
-          <w:rFonts w:cs="Arial"/>
-          <w:iCs/>
-          <w:color w:val="333333"/>
-          <w:sz w:val="28"/>
-          <w:szCs w:val="28"/>
-        </w:rPr>
-        <w:t xml:space="preserve">NGSS assessment rubric </w:t>
-      </w:r>
-      <w:r>
-        <w:rPr>
-          <w:rFonts w:cs="Arial"/>
-          <w:iCs/>
-          <w:color w:val="333333"/>
-          <w:sz w:val="28"/>
-          <w:szCs w:val="28"/>
-        </w:rPr>
-        <w:t>for the activity</w:t>
-      </w:r>
-      <w:r>
-        <w:rPr>
-          <w:rFonts w:cs="Arial"/>
-          <w:iCs/>
-          <w:color w:val="333333"/>
-          <w:sz w:val="28"/>
-          <w:szCs w:val="28"/>
-        </w:rPr>
-        <w:t>.</w:t>
-      </w:r>
-    </w:p>
     <w:tbl>
       <w:tblPr>
         <w:tblStyle w:val="TableGrid"/>
-        <w:tblpPr w:leftFromText="180" w:rightFromText="180" w:vertAnchor="page" w:horzAnchor="margin" w:tblpY="2222"/>
+        <w:tblpPr w:leftFromText="180" w:rightFromText="180" w:vertAnchor="page" w:horzAnchor="margin" w:tblpY="2228"/>
         <w:tblW w:w="9445" w:type="dxa"/>
         <w:tblLook w:val="04A0" w:firstRow="1" w:lastRow="0" w:firstColumn="1" w:lastColumn="0" w:noHBand="0" w:noVBand="1"/>
       </w:tblPr>
@@ -1724,23 +980,399 @@
                 <w:color w:val="000000" w:themeColor="text1"/>
               </w:rPr>
             </w:pPr>
-            <w:hyperlink r:id="rId12" w:history="1">
+            <w:hyperlink r:id="rId7" w:history="1">
               <w:r>
                 <w:rPr>
                   <w:rStyle w:val="Hyperlink"/>
                   <w:rFonts w:cstheme="minorHAnsi"/>
                 </w:rPr>
-                <w:t xml:space="preserve">MS-ESS1-2 </w:t>
+                <w:t>MS-ESS1-2 1.A</w:t>
               </w:r>
-              <w:proofErr w:type="gramStart"/>
+            </w:hyperlink>
+          </w:p>
+        </w:tc>
+        <w:tc>
+          <w:tcPr>
+            <w:tcW w:w="1199" w:type="dxa"/>
+            <w:shd w:val="clear" w:color="auto" w:fill="F1E3EC"/>
+          </w:tcPr>
+          <w:p>
+            <w:pPr>
+              <w:rPr>
+                <w:rFonts w:cstheme="minorHAnsi"/>
+              </w:rPr>
+            </w:pPr>
+          </w:p>
+        </w:tc>
+        <w:tc>
+          <w:tcPr>
+            <w:tcW w:w="1442" w:type="dxa"/>
+            <w:shd w:val="clear" w:color="auto" w:fill="F1E3EC"/>
+          </w:tcPr>
+          <w:p>
+            <w:pPr>
+              <w:rPr>
+                <w:rFonts w:cstheme="minorHAnsi"/>
+              </w:rPr>
+            </w:pPr>
+          </w:p>
+        </w:tc>
+        <w:tc>
+          <w:tcPr>
+            <w:tcW w:w="1315" w:type="dxa"/>
+            <w:shd w:val="clear" w:color="auto" w:fill="F1E3EC"/>
+          </w:tcPr>
+          <w:p>
+            <w:pPr>
+              <w:rPr>
+                <w:rFonts w:cstheme="minorHAnsi"/>
+              </w:rPr>
+            </w:pPr>
+          </w:p>
+        </w:tc>
+        <w:tc>
+          <w:tcPr>
+            <w:tcW w:w="1354" w:type="dxa"/>
+            <w:shd w:val="clear" w:color="auto" w:fill="F1E3EC"/>
+          </w:tcPr>
+          <w:p>
+            <w:pPr>
+              <w:rPr>
+                <w:rFonts w:cstheme="minorHAnsi"/>
+              </w:rPr>
+            </w:pPr>
+          </w:p>
+        </w:tc>
+      </w:tr>
+      <w:tr>
+        <w:tc>
+          <w:tcPr>
+            <w:tcW w:w="4135" w:type="dxa"/>
+            <w:shd w:val="clear" w:color="auto" w:fill="F1E3EC"/>
+          </w:tcPr>
+          <w:p>
+            <w:pPr>
+              <w:rPr>
+                <w:rFonts w:cstheme="minorHAnsi"/>
+                <w:color w:val="000000" w:themeColor="text1"/>
+              </w:rPr>
+            </w:pPr>
+            <w:hyperlink r:id="rId8" w:anchor="175" w:history="1">
               <w:r>
                 <w:rPr>
                   <w:rStyle w:val="Hyperlink"/>
                   <w:rFonts w:cstheme="minorHAnsi"/>
                 </w:rPr>
-                <w:t>1.A</w:t>
+                <w:t>MS-ESS1-2 1.B</w:t>
               </w:r>
-              <w:proofErr w:type="gramEnd"/>
+            </w:hyperlink>
+          </w:p>
+        </w:tc>
+        <w:tc>
+          <w:tcPr>
+            <w:tcW w:w="1199" w:type="dxa"/>
+            <w:shd w:val="clear" w:color="auto" w:fill="F1E3EC"/>
+          </w:tcPr>
+          <w:p>
+            <w:pPr>
+              <w:rPr>
+                <w:rFonts w:cstheme="minorHAnsi"/>
+              </w:rPr>
+            </w:pPr>
+          </w:p>
+        </w:tc>
+        <w:tc>
+          <w:tcPr>
+            <w:tcW w:w="1442" w:type="dxa"/>
+            <w:shd w:val="clear" w:color="auto" w:fill="F1E3EC"/>
+          </w:tcPr>
+          <w:p>
+            <w:pPr>
+              <w:rPr>
+                <w:rFonts w:cstheme="minorHAnsi"/>
+              </w:rPr>
+            </w:pPr>
+          </w:p>
+        </w:tc>
+        <w:tc>
+          <w:tcPr>
+            <w:tcW w:w="1315" w:type="dxa"/>
+            <w:shd w:val="clear" w:color="auto" w:fill="F1E3EC"/>
+          </w:tcPr>
+          <w:p>
+            <w:pPr>
+              <w:rPr>
+                <w:rFonts w:cstheme="minorHAnsi"/>
+              </w:rPr>
+            </w:pPr>
+          </w:p>
+        </w:tc>
+        <w:tc>
+          <w:tcPr>
+            <w:tcW w:w="1354" w:type="dxa"/>
+            <w:shd w:val="clear" w:color="auto" w:fill="F1E3EC"/>
+          </w:tcPr>
+          <w:p>
+            <w:pPr>
+              <w:rPr>
+                <w:rFonts w:cstheme="minorHAnsi"/>
+              </w:rPr>
+            </w:pPr>
+          </w:p>
+        </w:tc>
+      </w:tr>
+      <w:tr>
+        <w:tc>
+          <w:tcPr>
+            <w:tcW w:w="4135" w:type="dxa"/>
+            <w:shd w:val="clear" w:color="auto" w:fill="F1E3EC"/>
+          </w:tcPr>
+          <w:p>
+            <w:pPr>
+              <w:rPr>
+                <w:rFonts w:cstheme="minorHAnsi"/>
+                <w:color w:val="000000" w:themeColor="text1"/>
+              </w:rPr>
+            </w:pPr>
+            <w:hyperlink r:id="rId9" w:anchor="175" w:history="1">
+              <w:r>
+                <w:rPr>
+                  <w:rStyle w:val="Hyperlink"/>
+                  <w:rFonts w:cstheme="minorHAnsi"/>
+                </w:rPr>
+                <w:t>MS-ESS1-3 1.B</w:t>
+              </w:r>
+            </w:hyperlink>
+          </w:p>
+        </w:tc>
+        <w:tc>
+          <w:tcPr>
+            <w:tcW w:w="1199" w:type="dxa"/>
+            <w:shd w:val="clear" w:color="auto" w:fill="F1E3EC"/>
+          </w:tcPr>
+          <w:p>
+            <w:pPr>
+              <w:rPr>
+                <w:rFonts w:cstheme="minorHAnsi"/>
+              </w:rPr>
+            </w:pPr>
+          </w:p>
+        </w:tc>
+        <w:tc>
+          <w:tcPr>
+            <w:tcW w:w="1442" w:type="dxa"/>
+            <w:shd w:val="clear" w:color="auto" w:fill="F1E3EC"/>
+          </w:tcPr>
+          <w:p>
+            <w:pPr>
+              <w:rPr>
+                <w:rFonts w:cstheme="minorHAnsi"/>
+              </w:rPr>
+            </w:pPr>
+          </w:p>
+        </w:tc>
+        <w:tc>
+          <w:tcPr>
+            <w:tcW w:w="1315" w:type="dxa"/>
+            <w:shd w:val="clear" w:color="auto" w:fill="F1E3EC"/>
+          </w:tcPr>
+          <w:p>
+            <w:pPr>
+              <w:rPr>
+                <w:rFonts w:cstheme="minorHAnsi"/>
+              </w:rPr>
+            </w:pPr>
+          </w:p>
+        </w:tc>
+        <w:tc>
+          <w:tcPr>
+            <w:tcW w:w="1354" w:type="dxa"/>
+            <w:shd w:val="clear" w:color="auto" w:fill="F1E3EC"/>
+          </w:tcPr>
+          <w:p>
+            <w:pPr>
+              <w:rPr>
+                <w:rFonts w:cstheme="minorHAnsi"/>
+              </w:rPr>
+            </w:pPr>
+          </w:p>
+        </w:tc>
+      </w:tr>
+      <w:tr>
+        <w:tc>
+          <w:tcPr>
+            <w:tcW w:w="4135" w:type="dxa"/>
+            <w:shd w:val="clear" w:color="auto" w:fill="F1E3EC"/>
+          </w:tcPr>
+          <w:p>
+            <w:pPr>
+              <w:rPr>
+                <w:rFonts w:cstheme="minorHAnsi"/>
+                <w:color w:val="000000" w:themeColor="text1"/>
+              </w:rPr>
+            </w:pPr>
+            <w:hyperlink r:id="rId10" w:anchor="173" w:history="1">
+              <w:r>
+                <w:rPr>
+                  <w:rStyle w:val="Hyperlink"/>
+                  <w:rFonts w:cstheme="minorHAnsi"/>
+                </w:rPr>
+                <w:t>HS-ESS1-1 1.A</w:t>
+              </w:r>
+            </w:hyperlink>
+          </w:p>
+        </w:tc>
+        <w:tc>
+          <w:tcPr>
+            <w:tcW w:w="1199" w:type="dxa"/>
+            <w:shd w:val="clear" w:color="auto" w:fill="F1E3EC"/>
+          </w:tcPr>
+          <w:p>
+            <w:pPr>
+              <w:rPr>
+                <w:rFonts w:cstheme="minorHAnsi"/>
+              </w:rPr>
+            </w:pPr>
+          </w:p>
+        </w:tc>
+        <w:tc>
+          <w:tcPr>
+            <w:tcW w:w="1442" w:type="dxa"/>
+            <w:shd w:val="clear" w:color="auto" w:fill="F1E3EC"/>
+          </w:tcPr>
+          <w:p>
+            <w:pPr>
+              <w:rPr>
+                <w:rFonts w:cstheme="minorHAnsi"/>
+              </w:rPr>
+            </w:pPr>
+          </w:p>
+        </w:tc>
+        <w:tc>
+          <w:tcPr>
+            <w:tcW w:w="1315" w:type="dxa"/>
+            <w:shd w:val="clear" w:color="auto" w:fill="F1E3EC"/>
+          </w:tcPr>
+          <w:p>
+            <w:pPr>
+              <w:rPr>
+                <w:rFonts w:cstheme="minorHAnsi"/>
+              </w:rPr>
+            </w:pPr>
+          </w:p>
+        </w:tc>
+        <w:tc>
+          <w:tcPr>
+            <w:tcW w:w="1354" w:type="dxa"/>
+            <w:shd w:val="clear" w:color="auto" w:fill="F1E3EC"/>
+          </w:tcPr>
+          <w:p>
+            <w:pPr>
+              <w:rPr>
+                <w:rFonts w:cstheme="minorHAnsi"/>
+              </w:rPr>
+            </w:pPr>
+          </w:p>
+        </w:tc>
+      </w:tr>
+      <w:tr>
+        <w:tc>
+          <w:tcPr>
+            <w:tcW w:w="4135" w:type="dxa"/>
+            <w:shd w:val="clear" w:color="auto" w:fill="F1E3EC"/>
+          </w:tcPr>
+          <w:p>
+            <w:pPr>
+              <w:rPr>
+                <w:rFonts w:cstheme="minorHAnsi"/>
+                <w:color w:val="000000" w:themeColor="text1"/>
+              </w:rPr>
+            </w:pPr>
+            <w:hyperlink r:id="rId11" w:anchor="174" w:history="1">
+              <w:r>
+                <w:rPr>
+                  <w:rStyle w:val="Hyperlink"/>
+                  <w:rFonts w:cstheme="minorHAnsi"/>
+                </w:rPr>
+                <w:t>HS-ESS1-2 1.A</w:t>
+              </w:r>
+            </w:hyperlink>
+          </w:p>
+        </w:tc>
+        <w:tc>
+          <w:tcPr>
+            <w:tcW w:w="1199" w:type="dxa"/>
+            <w:shd w:val="clear" w:color="auto" w:fill="F1E3EC"/>
+          </w:tcPr>
+          <w:p>
+            <w:pPr>
+              <w:rPr>
+                <w:rFonts w:cstheme="minorHAnsi"/>
+              </w:rPr>
+            </w:pPr>
+          </w:p>
+        </w:tc>
+        <w:tc>
+          <w:tcPr>
+            <w:tcW w:w="1442" w:type="dxa"/>
+            <w:shd w:val="clear" w:color="auto" w:fill="F1E3EC"/>
+          </w:tcPr>
+          <w:p>
+            <w:pPr>
+              <w:rPr>
+                <w:rFonts w:cstheme="minorHAnsi"/>
+              </w:rPr>
+            </w:pPr>
+          </w:p>
+        </w:tc>
+        <w:tc>
+          <w:tcPr>
+            <w:tcW w:w="1315" w:type="dxa"/>
+            <w:shd w:val="clear" w:color="auto" w:fill="F1E3EC"/>
+          </w:tcPr>
+          <w:p>
+            <w:pPr>
+              <w:rPr>
+                <w:rFonts w:cstheme="minorHAnsi"/>
+              </w:rPr>
+            </w:pPr>
+          </w:p>
+        </w:tc>
+        <w:tc>
+          <w:tcPr>
+            <w:tcW w:w="1354" w:type="dxa"/>
+            <w:shd w:val="clear" w:color="auto" w:fill="F1E3EC"/>
+          </w:tcPr>
+          <w:p>
+            <w:pPr>
+              <w:rPr>
+                <w:rFonts w:cstheme="minorHAnsi"/>
+              </w:rPr>
+            </w:pPr>
+          </w:p>
+        </w:tc>
+      </w:tr>
+      <w:tr>
+        <w:tc>
+          <w:tcPr>
+            <w:tcW w:w="4135" w:type="dxa"/>
+            <w:shd w:val="clear" w:color="auto" w:fill="F1E3EC"/>
+          </w:tcPr>
+          <w:p>
+            <w:pPr>
+              <w:rPr>
+                <w:rFonts w:cstheme="minorHAnsi"/>
+                <w:color w:val="000000" w:themeColor="text1"/>
+              </w:rPr>
+            </w:pPr>
+            <w:hyperlink r:id="rId12" w:anchor="174" w:history="1">
+              <w:r>
+                <w:rPr>
+                  <w:rStyle w:val="Hyperlink"/>
+                  <w:rFonts w:cstheme="minorHAnsi"/>
+                </w:rPr>
+                <w:t>HS-ESS1-3 1.A</w:t>
+              </w:r>
             </w:hyperlink>
           </w:p>
         </w:tc>
@@ -1816,17 +1448,85 @@
                   <w:rStyle w:val="Hyperlink"/>
                   <w:rFonts w:cstheme="minorHAnsi"/>
                 </w:rPr>
-                <w:t xml:space="preserve">MS-ESS1-2 </w:t>
+                <w:t>HS-ESS1-4 1.B</w:t>
               </w:r>
-              <w:proofErr w:type="gramStart"/>
+            </w:hyperlink>
+          </w:p>
+        </w:tc>
+        <w:tc>
+          <w:tcPr>
+            <w:tcW w:w="1199" w:type="dxa"/>
+            <w:shd w:val="clear" w:color="auto" w:fill="F1E3EC"/>
+          </w:tcPr>
+          <w:p>
+            <w:pPr>
+              <w:rPr>
+                <w:rFonts w:cstheme="minorHAnsi"/>
+              </w:rPr>
+            </w:pPr>
+          </w:p>
+        </w:tc>
+        <w:tc>
+          <w:tcPr>
+            <w:tcW w:w="1442" w:type="dxa"/>
+            <w:shd w:val="clear" w:color="auto" w:fill="F1E3EC"/>
+          </w:tcPr>
+          <w:p>
+            <w:pPr>
+              <w:rPr>
+                <w:rFonts w:cstheme="minorHAnsi"/>
+              </w:rPr>
+            </w:pPr>
+          </w:p>
+        </w:tc>
+        <w:tc>
+          <w:tcPr>
+            <w:tcW w:w="1315" w:type="dxa"/>
+            <w:shd w:val="clear" w:color="auto" w:fill="F1E3EC"/>
+          </w:tcPr>
+          <w:p>
+            <w:pPr>
+              <w:rPr>
+                <w:rFonts w:cstheme="minorHAnsi"/>
+              </w:rPr>
+            </w:pPr>
+          </w:p>
+        </w:tc>
+        <w:tc>
+          <w:tcPr>
+            <w:tcW w:w="1354" w:type="dxa"/>
+            <w:shd w:val="clear" w:color="auto" w:fill="F1E3EC"/>
+          </w:tcPr>
+          <w:p>
+            <w:pPr>
+              <w:rPr>
+                <w:rFonts w:cstheme="minorHAnsi"/>
+              </w:rPr>
+            </w:pPr>
+          </w:p>
+        </w:tc>
+      </w:tr>
+      <w:tr>
+        <w:tc>
+          <w:tcPr>
+            <w:tcW w:w="4135" w:type="dxa"/>
+            <w:shd w:val="clear" w:color="auto" w:fill="F1E3EC"/>
+          </w:tcPr>
+          <w:p>
+            <w:pPr>
+              <w:rPr>
+                <w:rFonts w:cstheme="minorHAnsi"/>
+                <w:color w:val="000000" w:themeColor="text1"/>
+              </w:rPr>
+            </w:pPr>
+            <w:hyperlink r:id="rId14" w:anchor="131" w:history="1">
               <w:r>
                 <w:rPr>
                   <w:rStyle w:val="Hyperlink"/>
                   <w:rFonts w:cstheme="minorHAnsi"/>
                 </w:rPr>
-                <w:t>1.B</w:t>
+                <w:t>MS-PS4-1 4.A</w:t>
               </w:r>
-              <w:proofErr w:type="gramEnd"/>
             </w:hyperlink>
           </w:p>
         </w:tc>
@@ -1896,23 +1596,14 @@
                 <w:color w:val="000000" w:themeColor="text1"/>
               </w:rPr>
             </w:pPr>
-            <w:hyperlink r:id="rId14" w:anchor="175" w:history="1">
+            <w:hyperlink r:id="rId15" w:anchor="133" w:history="1">
               <w:r>
                 <w:rPr>
                   <w:rStyle w:val="Hyperlink"/>
                   <w:rFonts w:cstheme="minorHAnsi"/>
                 </w:rPr>
-                <w:t xml:space="preserve">MS-ESS1-3 </w:t>
+                <w:t>MS-PS4-1 4.B</w:t>
               </w:r>
-              <w:proofErr w:type="gramStart"/>
-              <w:r>
-                <w:rPr>
-                  <w:rStyle w:val="Hyperlink"/>
-                  <w:rFonts w:cstheme="minorHAnsi"/>
-                </w:rPr>
-                <w:t>1.B</w:t>
-              </w:r>
-              <w:proofErr w:type="gramEnd"/>
             </w:hyperlink>
           </w:p>
         </w:tc>
@@ -1982,523 +1673,7 @@
                 <w:color w:val="000000" w:themeColor="text1"/>
               </w:rPr>
             </w:pPr>
-            <w:hyperlink r:id="rId15" w:anchor="173" w:history="1">
-              <w:r>
-                <w:rPr>
-                  <w:rStyle w:val="Hyperlink"/>
-                  <w:rFonts w:cstheme="minorHAnsi"/>
-                </w:rPr>
-                <w:t xml:space="preserve">HS-ESS1-1 </w:t>
-              </w:r>
-              <w:proofErr w:type="gramStart"/>
-              <w:r>
-                <w:rPr>
-                  <w:rStyle w:val="Hyperlink"/>
-                  <w:rFonts w:cstheme="minorHAnsi"/>
-                </w:rPr>
-                <w:t>1.A</w:t>
-              </w:r>
-              <w:proofErr w:type="gramEnd"/>
-            </w:hyperlink>
-          </w:p>
-        </w:tc>
-        <w:tc>
-          <w:tcPr>
-            <w:tcW w:w="1199" w:type="dxa"/>
-            <w:shd w:val="clear" w:color="auto" w:fill="F1E3EC"/>
-          </w:tcPr>
-          <w:p>
-            <w:pPr>
-              <w:rPr>
-                <w:rFonts w:cstheme="minorHAnsi"/>
-              </w:rPr>
-            </w:pPr>
-          </w:p>
-        </w:tc>
-        <w:tc>
-          <w:tcPr>
-            <w:tcW w:w="1442" w:type="dxa"/>
-            <w:shd w:val="clear" w:color="auto" w:fill="F1E3EC"/>
-          </w:tcPr>
-          <w:p>
-            <w:pPr>
-              <w:rPr>
-                <w:rFonts w:cstheme="minorHAnsi"/>
-              </w:rPr>
-            </w:pPr>
-          </w:p>
-        </w:tc>
-        <w:tc>
-          <w:tcPr>
-            <w:tcW w:w="1315" w:type="dxa"/>
-            <w:shd w:val="clear" w:color="auto" w:fill="F1E3EC"/>
-          </w:tcPr>
-          <w:p>
-            <w:pPr>
-              <w:rPr>
-                <w:rFonts w:cstheme="minorHAnsi"/>
-              </w:rPr>
-            </w:pPr>
-          </w:p>
-        </w:tc>
-        <w:tc>
-          <w:tcPr>
-            <w:tcW w:w="1354" w:type="dxa"/>
-            <w:shd w:val="clear" w:color="auto" w:fill="F1E3EC"/>
-          </w:tcPr>
-          <w:p>
-            <w:pPr>
-              <w:rPr>
-                <w:rFonts w:cstheme="minorHAnsi"/>
-              </w:rPr>
-            </w:pPr>
-          </w:p>
-        </w:tc>
-      </w:tr>
-      <w:tr>
-        <w:tc>
-          <w:tcPr>
-            <w:tcW w:w="4135" w:type="dxa"/>
-            <w:shd w:val="clear" w:color="auto" w:fill="F1E3EC"/>
-          </w:tcPr>
-          <w:p>
-            <w:pPr>
-              <w:rPr>
-                <w:rFonts w:cstheme="minorHAnsi"/>
-                <w:color w:val="000000" w:themeColor="text1"/>
-              </w:rPr>
-            </w:pPr>
-            <w:hyperlink r:id="rId16" w:anchor="174" w:history="1">
-              <w:r>
-                <w:rPr>
-                  <w:rStyle w:val="Hyperlink"/>
-                  <w:rFonts w:cstheme="minorHAnsi"/>
-                </w:rPr>
-                <w:t xml:space="preserve">HS-ESS1-2 </w:t>
-              </w:r>
-              <w:proofErr w:type="gramStart"/>
-              <w:r>
-                <w:rPr>
-                  <w:rStyle w:val="Hyperlink"/>
-                  <w:rFonts w:cstheme="minorHAnsi"/>
-                </w:rPr>
-                <w:t>1.A</w:t>
-              </w:r>
-              <w:proofErr w:type="gramEnd"/>
-            </w:hyperlink>
-          </w:p>
-        </w:tc>
-        <w:tc>
-          <w:tcPr>
-            <w:tcW w:w="1199" w:type="dxa"/>
-            <w:shd w:val="clear" w:color="auto" w:fill="F1E3EC"/>
-          </w:tcPr>
-          <w:p>
-            <w:pPr>
-              <w:rPr>
-                <w:rFonts w:cstheme="minorHAnsi"/>
-              </w:rPr>
-            </w:pPr>
-          </w:p>
-        </w:tc>
-        <w:tc>
-          <w:tcPr>
-            <w:tcW w:w="1442" w:type="dxa"/>
-            <w:shd w:val="clear" w:color="auto" w:fill="F1E3EC"/>
-          </w:tcPr>
-          <w:p>
-            <w:pPr>
-              <w:rPr>
-                <w:rFonts w:cstheme="minorHAnsi"/>
-              </w:rPr>
-            </w:pPr>
-          </w:p>
-        </w:tc>
-        <w:tc>
-          <w:tcPr>
-            <w:tcW w:w="1315" w:type="dxa"/>
-            <w:shd w:val="clear" w:color="auto" w:fill="F1E3EC"/>
-          </w:tcPr>
-          <w:p>
-            <w:pPr>
-              <w:rPr>
-                <w:rFonts w:cstheme="minorHAnsi"/>
-              </w:rPr>
-            </w:pPr>
-          </w:p>
-        </w:tc>
-        <w:tc>
-          <w:tcPr>
-            <w:tcW w:w="1354" w:type="dxa"/>
-            <w:shd w:val="clear" w:color="auto" w:fill="F1E3EC"/>
-          </w:tcPr>
-          <w:p>
-            <w:pPr>
-              <w:rPr>
-                <w:rFonts w:cstheme="minorHAnsi"/>
-              </w:rPr>
-            </w:pPr>
-          </w:p>
-        </w:tc>
-      </w:tr>
-      <w:tr>
-        <w:tc>
-          <w:tcPr>
-            <w:tcW w:w="4135" w:type="dxa"/>
-            <w:shd w:val="clear" w:color="auto" w:fill="F1E3EC"/>
-          </w:tcPr>
-          <w:p>
-            <w:pPr>
-              <w:rPr>
-                <w:rFonts w:cstheme="minorHAnsi"/>
-                <w:color w:val="000000" w:themeColor="text1"/>
-              </w:rPr>
-            </w:pPr>
-            <w:hyperlink r:id="rId17" w:anchor="174" w:history="1">
-              <w:r>
-                <w:rPr>
-                  <w:rStyle w:val="Hyperlink"/>
-                  <w:rFonts w:cstheme="minorHAnsi"/>
-                </w:rPr>
-                <w:t xml:space="preserve">HS-ESS1-3 </w:t>
-              </w:r>
-              <w:proofErr w:type="gramStart"/>
-              <w:r>
-                <w:rPr>
-                  <w:rStyle w:val="Hyperlink"/>
-                  <w:rFonts w:cstheme="minorHAnsi"/>
-                </w:rPr>
-                <w:t>1.A</w:t>
-              </w:r>
-              <w:proofErr w:type="gramEnd"/>
-            </w:hyperlink>
-          </w:p>
-        </w:tc>
-        <w:tc>
-          <w:tcPr>
-            <w:tcW w:w="1199" w:type="dxa"/>
-            <w:shd w:val="clear" w:color="auto" w:fill="F1E3EC"/>
-          </w:tcPr>
-          <w:p>
-            <w:pPr>
-              <w:rPr>
-                <w:rFonts w:cstheme="minorHAnsi"/>
-              </w:rPr>
-            </w:pPr>
-          </w:p>
-        </w:tc>
-        <w:tc>
-          <w:tcPr>
-            <w:tcW w:w="1442" w:type="dxa"/>
-            <w:shd w:val="clear" w:color="auto" w:fill="F1E3EC"/>
-          </w:tcPr>
-          <w:p>
-            <w:pPr>
-              <w:rPr>
-                <w:rFonts w:cstheme="minorHAnsi"/>
-              </w:rPr>
-            </w:pPr>
-          </w:p>
-        </w:tc>
-        <w:tc>
-          <w:tcPr>
-            <w:tcW w:w="1315" w:type="dxa"/>
-            <w:shd w:val="clear" w:color="auto" w:fill="F1E3EC"/>
-          </w:tcPr>
-          <w:p>
-            <w:pPr>
-              <w:rPr>
-                <w:rFonts w:cstheme="minorHAnsi"/>
-              </w:rPr>
-            </w:pPr>
-          </w:p>
-        </w:tc>
-        <w:tc>
-          <w:tcPr>
-            <w:tcW w:w="1354" w:type="dxa"/>
-            <w:shd w:val="clear" w:color="auto" w:fill="F1E3EC"/>
-          </w:tcPr>
-          <w:p>
-            <w:pPr>
-              <w:rPr>
-                <w:rFonts w:cstheme="minorHAnsi"/>
-              </w:rPr>
-            </w:pPr>
-          </w:p>
-        </w:tc>
-      </w:tr>
-      <w:tr>
-        <w:tc>
-          <w:tcPr>
-            <w:tcW w:w="4135" w:type="dxa"/>
-            <w:shd w:val="clear" w:color="auto" w:fill="F1E3EC"/>
-          </w:tcPr>
-          <w:p>
-            <w:pPr>
-              <w:rPr>
-                <w:rFonts w:cstheme="minorHAnsi"/>
-                <w:color w:val="000000" w:themeColor="text1"/>
-              </w:rPr>
-            </w:pPr>
-            <w:hyperlink r:id="rId18" w:anchor="175" w:history="1">
-              <w:r>
-                <w:rPr>
-                  <w:rStyle w:val="Hyperlink"/>
-                  <w:rFonts w:cstheme="minorHAnsi"/>
-                </w:rPr>
-                <w:t xml:space="preserve">HS-ESS1-4 </w:t>
-              </w:r>
-              <w:proofErr w:type="gramStart"/>
-              <w:r>
-                <w:rPr>
-                  <w:rStyle w:val="Hyperlink"/>
-                  <w:rFonts w:cstheme="minorHAnsi"/>
-                </w:rPr>
-                <w:t>1.B</w:t>
-              </w:r>
-              <w:proofErr w:type="gramEnd"/>
-            </w:hyperlink>
-          </w:p>
-        </w:tc>
-        <w:tc>
-          <w:tcPr>
-            <w:tcW w:w="1199" w:type="dxa"/>
-            <w:shd w:val="clear" w:color="auto" w:fill="F1E3EC"/>
-          </w:tcPr>
-          <w:p>
-            <w:pPr>
-              <w:rPr>
-                <w:rFonts w:cstheme="minorHAnsi"/>
-              </w:rPr>
-            </w:pPr>
-          </w:p>
-        </w:tc>
-        <w:tc>
-          <w:tcPr>
-            <w:tcW w:w="1442" w:type="dxa"/>
-            <w:shd w:val="clear" w:color="auto" w:fill="F1E3EC"/>
-          </w:tcPr>
-          <w:p>
-            <w:pPr>
-              <w:rPr>
-                <w:rFonts w:cstheme="minorHAnsi"/>
-              </w:rPr>
-            </w:pPr>
-          </w:p>
-        </w:tc>
-        <w:tc>
-          <w:tcPr>
-            <w:tcW w:w="1315" w:type="dxa"/>
-            <w:shd w:val="clear" w:color="auto" w:fill="F1E3EC"/>
-          </w:tcPr>
-          <w:p>
-            <w:pPr>
-              <w:rPr>
-                <w:rFonts w:cstheme="minorHAnsi"/>
-              </w:rPr>
-            </w:pPr>
-          </w:p>
-        </w:tc>
-        <w:tc>
-          <w:tcPr>
-            <w:tcW w:w="1354" w:type="dxa"/>
-            <w:shd w:val="clear" w:color="auto" w:fill="F1E3EC"/>
-          </w:tcPr>
-          <w:p>
-            <w:pPr>
-              <w:rPr>
-                <w:rFonts w:cstheme="minorHAnsi"/>
-              </w:rPr>
-            </w:pPr>
-          </w:p>
-        </w:tc>
-      </w:tr>
-      <w:tr>
-        <w:tc>
-          <w:tcPr>
-            <w:tcW w:w="4135" w:type="dxa"/>
-            <w:shd w:val="clear" w:color="auto" w:fill="F1E3EC"/>
-          </w:tcPr>
-          <w:p>
-            <w:pPr>
-              <w:rPr>
-                <w:rFonts w:cstheme="minorHAnsi"/>
-                <w:color w:val="000000" w:themeColor="text1"/>
-              </w:rPr>
-            </w:pPr>
-            <w:hyperlink r:id="rId19" w:anchor="131" w:history="1">
-              <w:r>
-                <w:rPr>
-                  <w:rStyle w:val="Hyperlink"/>
-                  <w:rFonts w:cstheme="minorHAnsi"/>
-                </w:rPr>
-                <w:t xml:space="preserve">MS-PS4-1 </w:t>
-              </w:r>
-              <w:proofErr w:type="gramStart"/>
-              <w:r>
-                <w:rPr>
-                  <w:rStyle w:val="Hyperlink"/>
-                  <w:rFonts w:cstheme="minorHAnsi"/>
-                </w:rPr>
-                <w:t>4.A</w:t>
-              </w:r>
-              <w:proofErr w:type="gramEnd"/>
-            </w:hyperlink>
-          </w:p>
-        </w:tc>
-        <w:tc>
-          <w:tcPr>
-            <w:tcW w:w="1199" w:type="dxa"/>
-            <w:shd w:val="clear" w:color="auto" w:fill="F1E3EC"/>
-          </w:tcPr>
-          <w:p>
-            <w:pPr>
-              <w:rPr>
-                <w:rFonts w:cstheme="minorHAnsi"/>
-              </w:rPr>
-            </w:pPr>
-          </w:p>
-        </w:tc>
-        <w:tc>
-          <w:tcPr>
-            <w:tcW w:w="1442" w:type="dxa"/>
-            <w:shd w:val="clear" w:color="auto" w:fill="F1E3EC"/>
-          </w:tcPr>
-          <w:p>
-            <w:pPr>
-              <w:rPr>
-                <w:rFonts w:cstheme="minorHAnsi"/>
-              </w:rPr>
-            </w:pPr>
-          </w:p>
-        </w:tc>
-        <w:tc>
-          <w:tcPr>
-            <w:tcW w:w="1315" w:type="dxa"/>
-            <w:shd w:val="clear" w:color="auto" w:fill="F1E3EC"/>
-          </w:tcPr>
-          <w:p>
-            <w:pPr>
-              <w:rPr>
-                <w:rFonts w:cstheme="minorHAnsi"/>
-              </w:rPr>
-            </w:pPr>
-          </w:p>
-        </w:tc>
-        <w:tc>
-          <w:tcPr>
-            <w:tcW w:w="1354" w:type="dxa"/>
-            <w:shd w:val="clear" w:color="auto" w:fill="F1E3EC"/>
-          </w:tcPr>
-          <w:p>
-            <w:pPr>
-              <w:rPr>
-                <w:rFonts w:cstheme="minorHAnsi"/>
-              </w:rPr>
-            </w:pPr>
-          </w:p>
-        </w:tc>
-      </w:tr>
-      <w:tr>
-        <w:tc>
-          <w:tcPr>
-            <w:tcW w:w="4135" w:type="dxa"/>
-            <w:shd w:val="clear" w:color="auto" w:fill="F1E3EC"/>
-          </w:tcPr>
-          <w:p>
-            <w:pPr>
-              <w:rPr>
-                <w:rFonts w:cstheme="minorHAnsi"/>
-                <w:color w:val="000000" w:themeColor="text1"/>
-              </w:rPr>
-            </w:pPr>
-            <w:hyperlink r:id="rId20" w:anchor="133" w:history="1">
-              <w:r>
-                <w:rPr>
-                  <w:rStyle w:val="Hyperlink"/>
-                  <w:rFonts w:cstheme="minorHAnsi"/>
-                </w:rPr>
-                <w:t xml:space="preserve">MS-PS4-1 </w:t>
-              </w:r>
-              <w:proofErr w:type="gramStart"/>
-              <w:r>
-                <w:rPr>
-                  <w:rStyle w:val="Hyperlink"/>
-                  <w:rFonts w:cstheme="minorHAnsi"/>
-                </w:rPr>
-                <w:t>4.B</w:t>
-              </w:r>
-              <w:proofErr w:type="gramEnd"/>
-            </w:hyperlink>
-          </w:p>
-        </w:tc>
-        <w:tc>
-          <w:tcPr>
-            <w:tcW w:w="1199" w:type="dxa"/>
-            <w:shd w:val="clear" w:color="auto" w:fill="F1E3EC"/>
-          </w:tcPr>
-          <w:p>
-            <w:pPr>
-              <w:rPr>
-                <w:rFonts w:cstheme="minorHAnsi"/>
-              </w:rPr>
-            </w:pPr>
-          </w:p>
-        </w:tc>
-        <w:tc>
-          <w:tcPr>
-            <w:tcW w:w="1442" w:type="dxa"/>
-            <w:shd w:val="clear" w:color="auto" w:fill="F1E3EC"/>
-          </w:tcPr>
-          <w:p>
-            <w:pPr>
-              <w:rPr>
-                <w:rFonts w:cstheme="minorHAnsi"/>
-              </w:rPr>
-            </w:pPr>
-          </w:p>
-        </w:tc>
-        <w:tc>
-          <w:tcPr>
-            <w:tcW w:w="1315" w:type="dxa"/>
-            <w:shd w:val="clear" w:color="auto" w:fill="F1E3EC"/>
-          </w:tcPr>
-          <w:p>
-            <w:pPr>
-              <w:rPr>
-                <w:rFonts w:cstheme="minorHAnsi"/>
-              </w:rPr>
-            </w:pPr>
-          </w:p>
-        </w:tc>
-        <w:tc>
-          <w:tcPr>
-            <w:tcW w:w="1354" w:type="dxa"/>
-            <w:shd w:val="clear" w:color="auto" w:fill="F1E3EC"/>
-          </w:tcPr>
-          <w:p>
-            <w:pPr>
-              <w:rPr>
-                <w:rFonts w:cstheme="minorHAnsi"/>
-              </w:rPr>
-            </w:pPr>
-          </w:p>
-        </w:tc>
-      </w:tr>
-      <w:tr>
-        <w:tc>
-          <w:tcPr>
-            <w:tcW w:w="4135" w:type="dxa"/>
-            <w:shd w:val="clear" w:color="auto" w:fill="F1E3EC"/>
-          </w:tcPr>
-          <w:p>
-            <w:pPr>
-              <w:rPr>
-                <w:rFonts w:cstheme="minorHAnsi"/>
-                <w:color w:val="000000" w:themeColor="text1"/>
-              </w:rPr>
-            </w:pPr>
-            <w:hyperlink r:id="rId21" w:anchor="136" w:history="1">
+            <w:hyperlink r:id="rId16" w:anchor="136" w:history="1">
               <w:r>
                 <w:rPr>
                   <w:rStyle w:val="Hyperlink"/>
@@ -2575,109 +1750,91 @@
                 <w:color w:val="000000" w:themeColor="text1"/>
               </w:rPr>
             </w:pPr>
-            <w:hyperlink r:id="rId22" w:anchor="131" w:history="1">
+            <w:hyperlink r:id="rId17" w:anchor="131" w:history="1">
               <w:r>
                 <w:rPr>
                   <w:rStyle w:val="Hyperlink"/>
                   <w:rFonts w:cstheme="minorHAnsi"/>
                 </w:rPr>
-                <w:t xml:space="preserve">MS-PS4-2 </w:t>
+                <w:t>MS-PS4-2 4.A</w:t>
               </w:r>
-              <w:proofErr w:type="gramStart"/>
+            </w:hyperlink>
+          </w:p>
+        </w:tc>
+        <w:tc>
+          <w:tcPr>
+            <w:tcW w:w="1199" w:type="dxa"/>
+            <w:shd w:val="clear" w:color="auto" w:fill="F1E3EC"/>
+          </w:tcPr>
+          <w:p>
+            <w:pPr>
+              <w:rPr>
+                <w:rFonts w:cstheme="minorHAnsi"/>
+              </w:rPr>
+            </w:pPr>
+          </w:p>
+        </w:tc>
+        <w:tc>
+          <w:tcPr>
+            <w:tcW w:w="1442" w:type="dxa"/>
+            <w:shd w:val="clear" w:color="auto" w:fill="F1E3EC"/>
+          </w:tcPr>
+          <w:p>
+            <w:pPr>
+              <w:rPr>
+                <w:rFonts w:cstheme="minorHAnsi"/>
+              </w:rPr>
+            </w:pPr>
+          </w:p>
+        </w:tc>
+        <w:tc>
+          <w:tcPr>
+            <w:tcW w:w="1315" w:type="dxa"/>
+            <w:shd w:val="clear" w:color="auto" w:fill="F1E3EC"/>
+          </w:tcPr>
+          <w:p>
+            <w:pPr>
+              <w:rPr>
+                <w:rFonts w:cstheme="minorHAnsi"/>
+              </w:rPr>
+            </w:pPr>
+          </w:p>
+        </w:tc>
+        <w:tc>
+          <w:tcPr>
+            <w:tcW w:w="1354" w:type="dxa"/>
+            <w:shd w:val="clear" w:color="auto" w:fill="F1E3EC"/>
+          </w:tcPr>
+          <w:p>
+            <w:pPr>
+              <w:rPr>
+                <w:rFonts w:cstheme="minorHAnsi"/>
+              </w:rPr>
+            </w:pPr>
+          </w:p>
+        </w:tc>
+      </w:tr>
+      <w:tr>
+        <w:tc>
+          <w:tcPr>
+            <w:tcW w:w="4135" w:type="dxa"/>
+            <w:shd w:val="clear" w:color="auto" w:fill="F1E3EC"/>
+          </w:tcPr>
+          <w:p>
+            <w:pPr>
+              <w:rPr>
+                <w:rFonts w:cstheme="minorHAnsi"/>
+                <w:color w:val="000000" w:themeColor="text1"/>
+              </w:rPr>
+            </w:pPr>
+            <w:hyperlink r:id="rId18" w:anchor="133" w:history="1">
               <w:r>
                 <w:rPr>
                   <w:rStyle w:val="Hyperlink"/>
                   <w:rFonts w:cstheme="minorHAnsi"/>
                 </w:rPr>
-                <w:t>4.A</w:t>
+                <w:t>MS-PS4-2 4.B</w:t>
               </w:r>
-              <w:proofErr w:type="gramEnd"/>
-            </w:hyperlink>
-          </w:p>
-        </w:tc>
-        <w:tc>
-          <w:tcPr>
-            <w:tcW w:w="1199" w:type="dxa"/>
-            <w:shd w:val="clear" w:color="auto" w:fill="F1E3EC"/>
-          </w:tcPr>
-          <w:p>
-            <w:pPr>
-              <w:rPr>
-                <w:rFonts w:cstheme="minorHAnsi"/>
-              </w:rPr>
-            </w:pPr>
-          </w:p>
-        </w:tc>
-        <w:tc>
-          <w:tcPr>
-            <w:tcW w:w="1442" w:type="dxa"/>
-            <w:shd w:val="clear" w:color="auto" w:fill="F1E3EC"/>
-          </w:tcPr>
-          <w:p>
-            <w:pPr>
-              <w:rPr>
-                <w:rFonts w:cstheme="minorHAnsi"/>
-              </w:rPr>
-            </w:pPr>
-          </w:p>
-        </w:tc>
-        <w:tc>
-          <w:tcPr>
-            <w:tcW w:w="1315" w:type="dxa"/>
-            <w:shd w:val="clear" w:color="auto" w:fill="F1E3EC"/>
-          </w:tcPr>
-          <w:p>
-            <w:pPr>
-              <w:rPr>
-                <w:rFonts w:cstheme="minorHAnsi"/>
-              </w:rPr>
-            </w:pPr>
-          </w:p>
-        </w:tc>
-        <w:tc>
-          <w:tcPr>
-            <w:tcW w:w="1354" w:type="dxa"/>
-            <w:shd w:val="clear" w:color="auto" w:fill="F1E3EC"/>
-          </w:tcPr>
-          <w:p>
-            <w:pPr>
-              <w:rPr>
-                <w:rFonts w:cstheme="minorHAnsi"/>
-              </w:rPr>
-            </w:pPr>
-          </w:p>
-        </w:tc>
-      </w:tr>
-      <w:tr>
-        <w:tc>
-          <w:tcPr>
-            <w:tcW w:w="4135" w:type="dxa"/>
-            <w:shd w:val="clear" w:color="auto" w:fill="F1E3EC"/>
-          </w:tcPr>
-          <w:p>
-            <w:pPr>
-              <w:rPr>
-                <w:rFonts w:cstheme="minorHAnsi"/>
-                <w:color w:val="000000" w:themeColor="text1"/>
-              </w:rPr>
-            </w:pPr>
-            <w:hyperlink r:id="rId23" w:anchor="133" w:history="1">
-              <w:r>
-                <w:rPr>
-                  <w:rStyle w:val="Hyperlink"/>
-                  <w:rFonts w:cstheme="minorHAnsi"/>
-                </w:rPr>
-                <w:t xml:space="preserve">MS-PS4-2 </w:t>
-              </w:r>
-              <w:proofErr w:type="gramStart"/>
-              <w:r>
-                <w:rPr>
-                  <w:rStyle w:val="Hyperlink"/>
-                  <w:rFonts w:cstheme="minorHAnsi"/>
-                </w:rPr>
-                <w:t>4.B</w:t>
-              </w:r>
-              <w:proofErr w:type="gramEnd"/>
             </w:hyperlink>
           </w:p>
         </w:tc>
@@ -3560,12 +2717,22 @@
     </w:tbl>
     <w:p>
       <w:pPr>
+        <w:pStyle w:val="Heading1"/>
+        <w:jc w:val="center"/>
+      </w:pPr>
+      <w:r>
+        <w:t>Generic NGSS Assessment Template</w:t>
+      </w:r>
+      <w:bookmarkStart w:id="0" w:name="_GoBack"/>
+      <w:bookmarkEnd w:id="0"/>
+    </w:p>
+    <w:p>
+      <w:pPr>
         <w:widowControl w:val="0"/>
         <w:autoSpaceDE w:val="0"/>
         <w:autoSpaceDN w:val="0"/>
         <w:adjustRightInd w:val="0"/>
         <w:spacing w:after="240" w:line="276" w:lineRule="auto"/>
-        <w:ind w:left="90"/>
         <w:rPr>
           <w:rFonts w:cs="Arial"/>
           <w:iCs/>
@@ -3574,78 +2741,14 @@
           <w:szCs w:val="28"/>
         </w:rPr>
       </w:pPr>
-      <w:r>
-        <w:rPr>
-          <w:rFonts w:cs="Arial"/>
-          <w:iCs/>
-          <w:color w:val="333333"/>
-          <w:sz w:val="28"/>
-          <w:szCs w:val="28"/>
-        </w:rPr>
-        <w:t>6</w:t>
-      </w:r>
-      <w:r>
-        <w:rPr>
-          <w:rFonts w:cs="Arial"/>
-          <w:iCs/>
-          <w:color w:val="333333"/>
-          <w:sz w:val="28"/>
-          <w:szCs w:val="28"/>
-        </w:rPr>
-        <w:t xml:space="preserve">.  </w:t>
-      </w:r>
-      <w:r>
-        <w:rPr>
-          <w:rFonts w:cs="Arial"/>
-          <w:iCs/>
-          <w:color w:val="333333"/>
-          <w:sz w:val="28"/>
-          <w:szCs w:val="28"/>
-        </w:rPr>
-        <w:t xml:space="preserve">Create </w:t>
-      </w:r>
-      <w:r>
-        <w:rPr>
-          <w:rFonts w:cs="Arial"/>
-          <w:iCs/>
-          <w:color w:val="333333"/>
-          <w:sz w:val="28"/>
-          <w:szCs w:val="28"/>
-        </w:rPr>
-        <w:t>your own rubric from this</w:t>
-      </w:r>
-      <w:r>
-        <w:rPr>
-          <w:rFonts w:cs="Arial"/>
-          <w:iCs/>
-          <w:color w:val="333333"/>
-          <w:sz w:val="28"/>
-          <w:szCs w:val="28"/>
-        </w:rPr>
-        <w:t xml:space="preserve"> </w:t>
-      </w:r>
-      <w:r>
-        <w:rPr>
-          <w:rFonts w:cs="Arial"/>
-          <w:iCs/>
-          <w:color w:val="000000" w:themeColor="text1"/>
-          <w:sz w:val="28"/>
-          <w:szCs w:val="28"/>
-        </w:rPr>
-        <w:t>generic NGSS assessment template</w:t>
-      </w:r>
-      <w:r>
-        <w:rPr>
-          <w:rFonts w:cs="Arial"/>
-          <w:iCs/>
-          <w:color w:val="000000" w:themeColor="text1"/>
-          <w:sz w:val="28"/>
-          <w:szCs w:val="28"/>
-        </w:rPr>
-        <w:t>:</w:t>
-      </w:r>
     </w:p>
     <w:sectPr>
+      <w:headerReference w:type="even" r:id="rId19"/>
+      <w:headerReference w:type="default" r:id="rId20"/>
+      <w:footerReference w:type="even" r:id="rId21"/>
+      <w:footerReference w:type="default" r:id="rId22"/>
+      <w:headerReference w:type="first" r:id="rId23"/>
+      <w:footerReference w:type="first" r:id="rId24"/>
       <w:pgSz w:w="12240" w:h="15840"/>
       <w:pgMar w:top="1440" w:right="1440" w:bottom="1440" w:left="1440" w:header="720" w:footer="720" w:gutter="0"/>
       <w:cols w:space="720"/>
@@ -3655,8 +2758,106 @@
 </w:document>
 </file>
 
+<file path=word/endnotes.xml><?xml version="1.0" encoding="utf-8"?>
+<w:endnotes xmlns:wpc="http://schemas.microsoft.com/office/word/2010/wordprocessingCanvas" xmlns:mc="http://schemas.openxmlformats.org/markup-compatibility/2006" xmlns:o="urn:schemas-microsoft-com:office:office" xmlns:r="http://schemas.openxmlformats.org/officeDocument/2006/relationships" xmlns:m="http://schemas.openxmlformats.org/officeDocument/2006/math" xmlns:v="urn:schemas-microsoft-com:vml" xmlns:wp14="http://schemas.microsoft.com/office/word/2010/wordprocessingDrawing" xmlns:wp="http://schemas.openxmlformats.org/drawingml/2006/wordprocessingDrawing" xmlns:w10="urn:schemas-microsoft-com:office:word" xmlns:w="http://schemas.openxmlformats.org/wordprocessingml/2006/main" xmlns:w14="http://schemas.microsoft.com/office/word/2010/wordml" xmlns:w15="http://schemas.microsoft.com/office/word/2012/wordml" xmlns:wpg="http://schemas.microsoft.com/office/word/2010/wordprocessingGroup" xmlns:wpi="http://schemas.microsoft.com/office/word/2010/wordprocessingInk" xmlns:wne="http://schemas.microsoft.com/office/word/2006/wordml" xmlns:wps="http://schemas.microsoft.com/office/word/2010/wordprocessingShape" mc:Ignorable="w14 w15 wp14">
+  <w:endnote w:type="separator" w:id="-1">
+    <w:p>
+      <w:r>
+        <w:separator/>
+      </w:r>
+    </w:p>
+  </w:endnote>
+  <w:endnote w:type="continuationSeparator" w:id="0">
+    <w:p>
+      <w:r>
+        <w:continuationSeparator/>
+      </w:r>
+    </w:p>
+  </w:endnote>
+</w:endnotes>
+</file>
+
+<file path=word/footer1.xml><?xml version="1.0" encoding="utf-8"?>
+<w:ftr xmlns:wpc="http://schemas.microsoft.com/office/word/2010/wordprocessingCanvas" xmlns:mc="http://schemas.openxmlformats.org/markup-compatibility/2006" xmlns:o="urn:schemas-microsoft-com:office:office" xmlns:r="http://schemas.openxmlformats.org/officeDocument/2006/relationships" xmlns:m="http://schemas.openxmlformats.org/officeDocument/2006/math" xmlns:v="urn:schemas-microsoft-com:vml" xmlns:wp14="http://schemas.microsoft.com/office/word/2010/wordprocessingDrawing" xmlns:wp="http://schemas.openxmlformats.org/drawingml/2006/wordprocessingDrawing" xmlns:w10="urn:schemas-microsoft-com:office:word" xmlns:w="http://schemas.openxmlformats.org/wordprocessingml/2006/main" xmlns:w14="http://schemas.microsoft.com/office/word/2010/wordml" xmlns:w15="http://schemas.microsoft.com/office/word/2012/wordml" xmlns:wpg="http://schemas.microsoft.com/office/word/2010/wordprocessingGroup" xmlns:wpi="http://schemas.microsoft.com/office/word/2010/wordprocessingInk" xmlns:wne="http://schemas.microsoft.com/office/word/2006/wordml" xmlns:wps="http://schemas.microsoft.com/office/word/2010/wordprocessingShape" mc:Ignorable="w14 w15 wp14">
+  <w:p>
+    <w:pPr>
+      <w:pStyle w:val="Footer"/>
+    </w:pPr>
+  </w:p>
+</w:ftr>
+</file>
+
+<file path=word/footer2.xml><?xml version="1.0" encoding="utf-8"?>
+<w:ftr xmlns:wpc="http://schemas.microsoft.com/office/word/2010/wordprocessingCanvas" xmlns:mc="http://schemas.openxmlformats.org/markup-compatibility/2006" xmlns:o="urn:schemas-microsoft-com:office:office" xmlns:r="http://schemas.openxmlformats.org/officeDocument/2006/relationships" xmlns:m="http://schemas.openxmlformats.org/officeDocument/2006/math" xmlns:v="urn:schemas-microsoft-com:vml" xmlns:wp14="http://schemas.microsoft.com/office/word/2010/wordprocessingDrawing" xmlns:wp="http://schemas.openxmlformats.org/drawingml/2006/wordprocessingDrawing" xmlns:w10="urn:schemas-microsoft-com:office:word" xmlns:w="http://schemas.openxmlformats.org/wordprocessingml/2006/main" xmlns:w14="http://schemas.microsoft.com/office/word/2010/wordml" xmlns:w15="http://schemas.microsoft.com/office/word/2012/wordml" xmlns:wpg="http://schemas.microsoft.com/office/word/2010/wordprocessingGroup" xmlns:wpi="http://schemas.microsoft.com/office/word/2010/wordprocessingInk" xmlns:wne="http://schemas.microsoft.com/office/word/2006/wordml" xmlns:wps="http://schemas.microsoft.com/office/word/2010/wordprocessingShape" mc:Ignorable="w14 w15 wp14">
+  <w:p>
+    <w:pPr>
+      <w:pStyle w:val="Footer"/>
+    </w:pPr>
+  </w:p>
+</w:ftr>
+</file>
+
+<file path=word/footer3.xml><?xml version="1.0" encoding="utf-8"?>
+<w:ftr xmlns:wpc="http://schemas.microsoft.com/office/word/2010/wordprocessingCanvas" xmlns:mc="http://schemas.openxmlformats.org/markup-compatibility/2006" xmlns:o="urn:schemas-microsoft-com:office:office" xmlns:r="http://schemas.openxmlformats.org/officeDocument/2006/relationships" xmlns:m="http://schemas.openxmlformats.org/officeDocument/2006/math" xmlns:v="urn:schemas-microsoft-com:vml" xmlns:wp14="http://schemas.microsoft.com/office/word/2010/wordprocessingDrawing" xmlns:wp="http://schemas.openxmlformats.org/drawingml/2006/wordprocessingDrawing" xmlns:w10="urn:schemas-microsoft-com:office:word" xmlns:w="http://schemas.openxmlformats.org/wordprocessingml/2006/main" xmlns:w14="http://schemas.microsoft.com/office/word/2010/wordml" xmlns:w15="http://schemas.microsoft.com/office/word/2012/wordml" xmlns:wpg="http://schemas.microsoft.com/office/word/2010/wordprocessingGroup" xmlns:wpi="http://schemas.microsoft.com/office/word/2010/wordprocessingInk" xmlns:wne="http://schemas.microsoft.com/office/word/2006/wordml" xmlns:wps="http://schemas.microsoft.com/office/word/2010/wordprocessingShape" mc:Ignorable="w14 w15 wp14">
+  <w:p>
+    <w:pPr>
+      <w:pStyle w:val="Footer"/>
+    </w:pPr>
+  </w:p>
+</w:ftr>
+</file>
+
+<file path=word/footnotes.xml><?xml version="1.0" encoding="utf-8"?>
+<w:footnotes xmlns:wpc="http://schemas.microsoft.com/office/word/2010/wordprocessingCanvas" xmlns:mc="http://schemas.openxmlformats.org/markup-compatibility/2006" xmlns:o="urn:schemas-microsoft-com:office:office" xmlns:r="http://schemas.openxmlformats.org/officeDocument/2006/relationships" xmlns:m="http://schemas.openxmlformats.org/officeDocument/2006/math" xmlns:v="urn:schemas-microsoft-com:vml" xmlns:wp14="http://schemas.microsoft.com/office/word/2010/wordprocessingDrawing" xmlns:wp="http://schemas.openxmlformats.org/drawingml/2006/wordprocessingDrawing" xmlns:w10="urn:schemas-microsoft-com:office:word" xmlns:w="http://schemas.openxmlformats.org/wordprocessingml/2006/main" xmlns:w14="http://schemas.microsoft.com/office/word/2010/wordml" xmlns:w15="http://schemas.microsoft.com/office/word/2012/wordml" xmlns:wpg="http://schemas.microsoft.com/office/word/2010/wordprocessingGroup" xmlns:wpi="http://schemas.microsoft.com/office/word/2010/wordprocessingInk" xmlns:wne="http://schemas.microsoft.com/office/word/2006/wordml" xmlns:wps="http://schemas.microsoft.com/office/word/2010/wordprocessingShape" mc:Ignorable="w14 w15 wp14">
+  <w:footnote w:type="separator" w:id="-1">
+    <w:p>
+      <w:r>
+        <w:separator/>
+      </w:r>
+    </w:p>
+  </w:footnote>
+  <w:footnote w:type="continuationSeparator" w:id="0">
+    <w:p>
+      <w:r>
+        <w:continuationSeparator/>
+      </w:r>
+    </w:p>
+  </w:footnote>
+</w:footnotes>
+</file>
+
+<file path=word/header1.xml><?xml version="1.0" encoding="utf-8"?>
+<w:hdr xmlns:wpc="http://schemas.microsoft.com/office/word/2010/wordprocessingCanvas" xmlns:mc="http://schemas.openxmlformats.org/markup-compatibility/2006" xmlns:o="urn:schemas-microsoft-com:office:office" xmlns:r="http://schemas.openxmlformats.org/officeDocument/2006/relationships" xmlns:m="http://schemas.openxmlformats.org/officeDocument/2006/math" xmlns:v="urn:schemas-microsoft-com:vml" xmlns:wp14="http://schemas.microsoft.com/office/word/2010/wordprocessingDrawing" xmlns:wp="http://schemas.openxmlformats.org/drawingml/2006/wordprocessingDrawing" xmlns:w10="urn:schemas-microsoft-com:office:word" xmlns:w="http://schemas.openxmlformats.org/wordprocessingml/2006/main" xmlns:w14="http://schemas.microsoft.com/office/word/2010/wordml" xmlns:w15="http://schemas.microsoft.com/office/word/2012/wordml" xmlns:wpg="http://schemas.microsoft.com/office/word/2010/wordprocessingGroup" xmlns:wpi="http://schemas.microsoft.com/office/word/2010/wordprocessingInk" xmlns:wne="http://schemas.microsoft.com/office/word/2006/wordml" xmlns:wps="http://schemas.microsoft.com/office/word/2010/wordprocessingShape" mc:Ignorable="w14 w15 wp14">
+  <w:p>
+    <w:pPr>
+      <w:pStyle w:val="Header"/>
+    </w:pPr>
+  </w:p>
+</w:hdr>
+</file>
+
+<file path=word/header2.xml><?xml version="1.0" encoding="utf-8"?>
+<w:hdr xmlns:wpc="http://schemas.microsoft.com/office/word/2010/wordprocessingCanvas" xmlns:mc="http://schemas.openxmlformats.org/markup-compatibility/2006" xmlns:o="urn:schemas-microsoft-com:office:office" xmlns:r="http://schemas.openxmlformats.org/officeDocument/2006/relationships" xmlns:m="http://schemas.openxmlformats.org/officeDocument/2006/math" xmlns:v="urn:schemas-microsoft-com:vml" xmlns:wp14="http://schemas.microsoft.com/office/word/2010/wordprocessingDrawing" xmlns:wp="http://schemas.openxmlformats.org/drawingml/2006/wordprocessingDrawing" xmlns:w10="urn:schemas-microsoft-com:office:word" xmlns:w="http://schemas.openxmlformats.org/wordprocessingml/2006/main" xmlns:w14="http://schemas.microsoft.com/office/word/2010/wordml" xmlns:w15="http://schemas.microsoft.com/office/word/2012/wordml" xmlns:wpg="http://schemas.microsoft.com/office/word/2010/wordprocessingGroup" xmlns:wpi="http://schemas.microsoft.com/office/word/2010/wordprocessingInk" xmlns:wne="http://schemas.microsoft.com/office/word/2006/wordml" xmlns:wps="http://schemas.microsoft.com/office/word/2010/wordprocessingShape" mc:Ignorable="w14 w15 wp14">
+  <w:p>
+    <w:pPr>
+      <w:pStyle w:val="Header"/>
+    </w:pPr>
+  </w:p>
+</w:hdr>
+</file>
+
+<file path=word/header3.xml><?xml version="1.0" encoding="utf-8"?>
+<w:hdr xmlns:wpc="http://schemas.microsoft.com/office/word/2010/wordprocessingCanvas" xmlns:mc="http://schemas.openxmlformats.org/markup-compatibility/2006" xmlns:o="urn:schemas-microsoft-com:office:office" xmlns:r="http://schemas.openxmlformats.org/officeDocument/2006/relationships" xmlns:m="http://schemas.openxmlformats.org/officeDocument/2006/math" xmlns:v="urn:schemas-microsoft-com:vml" xmlns:wp14="http://schemas.microsoft.com/office/word/2010/wordprocessingDrawing" xmlns:wp="http://schemas.openxmlformats.org/drawingml/2006/wordprocessingDrawing" xmlns:w10="urn:schemas-microsoft-com:office:word" xmlns:w="http://schemas.openxmlformats.org/wordprocessingml/2006/main" xmlns:w14="http://schemas.microsoft.com/office/word/2010/wordml" xmlns:w15="http://schemas.microsoft.com/office/word/2012/wordml" xmlns:wpg="http://schemas.microsoft.com/office/word/2010/wordprocessingGroup" xmlns:wpi="http://schemas.microsoft.com/office/word/2010/wordprocessingInk" xmlns:wne="http://schemas.microsoft.com/office/word/2006/wordml" xmlns:wps="http://schemas.microsoft.com/office/word/2010/wordprocessingShape" mc:Ignorable="w14 w15 wp14">
+  <w:p>
+    <w:pPr>
+      <w:pStyle w:val="Header"/>
+    </w:pPr>
+  </w:p>
+</w:hdr>
+</file>
+
 <file path=word/numbering.xml><?xml version="1.0" encoding="utf-8"?>
-<w:numbering xmlns:wpc="http://schemas.microsoft.com/office/word/2010/wordprocessingCanvas" xmlns:cx="http://schemas.microsoft.com/office/drawing/2014/chartex" xmlns:cx1="http://schemas.microsoft.com/office/drawing/2015/9/8/chartex" xmlns:cx2="http://schemas.microsoft.com/office/drawing/2015/10/21/chartex" xmlns:cx3="http://schemas.microsoft.com/office/drawing/2016/5/9/chartex" xmlns:cx4="http://schemas.microsoft.com/office/drawing/2016/5/10/chartex" xmlns:cx5="http://schemas.microsoft.com/office/drawing/2016/5/11/chartex" xmlns:cx6="http://schemas.microsoft.com/office/drawing/2016/5/12/chartex" xmlns:cx7="http://schemas.microsoft.com/office/drawing/2016/5/13/chartex" xmlns:cx8="http://schemas.microsoft.com/office/drawing/2016/5/14/chartex" xmlns:mc="http://schemas.openxmlformats.org/markup-compatibility/2006" xmlns:aink="http://schemas.microsoft.com/office/drawing/2016/ink" xmlns:am3d="http://schemas.microsoft.com/office/drawing/2017/model3d" xmlns:o="urn:schemas-microsoft-com:office:office" xmlns:r="http://schemas.openxmlformats.org/officeDocument/2006/relationships" xmlns:m="http://schemas.openxmlformats.org/officeDocument/2006/math" xmlns:v="urn:schemas-microsoft-com:vml" xmlns:wp14="http://schemas.microsoft.com/office/word/2010/wordprocessingDrawing" xmlns:wp="http://schemas.openxmlformats.org/drawingml/2006/wordprocessingDrawing" xmlns:w10="urn:schemas-microsoft-com:office:word" xmlns:w="http://schemas.openxmlformats.org/wordprocessingml/2006/main" xmlns:w14="http://schemas.microsoft.com/office/word/2010/wordml" xmlns:w15="http://schemas.microsoft.com/office/word/2012/wordml" xmlns:w16cid="http://schemas.microsoft.com/office/word/2016/wordml/cid" xmlns:w16se="http://schemas.microsoft.com/office/word/2015/wordml/symex" xmlns:wpg="http://schemas.microsoft.com/office/word/2010/wordprocessingGroup" xmlns:wpi="http://schemas.microsoft.com/office/word/2010/wordprocessingInk" xmlns:wne="http://schemas.microsoft.com/office/word/2006/wordml" xmlns:wps="http://schemas.microsoft.com/office/word/2010/wordprocessingShape" mc:Ignorable="w14 w15 w16se w16cid wp14">
+<w:numbering xmlns:wpc="http://schemas.microsoft.com/office/word/2010/wordprocessingCanvas" xmlns:mc="http://schemas.openxmlformats.org/markup-compatibility/2006" xmlns:o="urn:schemas-microsoft-com:office:office" xmlns:r="http://schemas.openxmlformats.org/officeDocument/2006/relationships" xmlns:m="http://schemas.openxmlformats.org/officeDocument/2006/math" xmlns:v="urn:schemas-microsoft-com:vml" xmlns:wp14="http://schemas.microsoft.com/office/word/2010/wordprocessingDrawing" xmlns:wp="http://schemas.openxmlformats.org/drawingml/2006/wordprocessingDrawing" xmlns:w10="urn:schemas-microsoft-com:office:word" xmlns:w="http://schemas.openxmlformats.org/wordprocessingml/2006/main" xmlns:w14="http://schemas.microsoft.com/office/word/2010/wordml" xmlns:w15="http://schemas.microsoft.com/office/word/2012/wordml" xmlns:wpg="http://schemas.microsoft.com/office/word/2010/wordprocessingGroup" xmlns:wpi="http://schemas.microsoft.com/office/word/2010/wordprocessingInk" xmlns:wne="http://schemas.microsoft.com/office/word/2006/wordml" xmlns:wps="http://schemas.microsoft.com/office/word/2010/wordprocessingShape" mc:Ignorable="w14 w15 wp14">
   <w:abstractNum w:abstractNumId="0" w15:restartNumberingAfterBreak="0">
     <w:nsid w:val="19AC0D7B"/>
     <w:multiLevelType w:val="hybridMultilevel"/>
@@ -4926,7 +4127,7 @@
 </file>
 
 <file path=word/styles.xml><?xml version="1.0" encoding="utf-8"?>
-<w:styles xmlns:mc="http://schemas.openxmlformats.org/markup-compatibility/2006" xmlns:r="http://schemas.openxmlformats.org/officeDocument/2006/relationships" xmlns:w="http://schemas.openxmlformats.org/wordprocessingml/2006/main" xmlns:w14="http://schemas.microsoft.com/office/word/2010/wordml" xmlns:w15="http://schemas.microsoft.com/office/word/2012/wordml" xmlns:w16cid="http://schemas.microsoft.com/office/word/2016/wordml/cid" xmlns:w16se="http://schemas.microsoft.com/office/word/2015/wordml/symex" mc:Ignorable="w14 w15 w16se w16cid">
+<w:styles xmlns:mc="http://schemas.openxmlformats.org/markup-compatibility/2006" xmlns:r="http://schemas.openxmlformats.org/officeDocument/2006/relationships" xmlns:w="http://schemas.openxmlformats.org/wordprocessingml/2006/main" xmlns:w14="http://schemas.microsoft.com/office/word/2010/wordml" xmlns:w15="http://schemas.microsoft.com/office/word/2012/wordml" mc:Ignorable="w14 w15">
   <w:docDefaults>
     <w:rPrDefault>
       <w:rPr>
@@ -4938,7 +4139,7 @@
     </w:rPrDefault>
     <w:pPrDefault/>
   </w:docDefaults>
-  <w:latentStyles w:defLockedState="0" w:defUIPriority="99" w:defSemiHidden="0" w:defUnhideWhenUsed="0" w:defQFormat="0" w:count="375">
+  <w:latentStyles w:defLockedState="0" w:defUIPriority="99" w:defSemiHidden="0" w:defUnhideWhenUsed="0" w:defQFormat="0" w:count="371">
     <w:lsdException w:name="Normal" w:uiPriority="0" w:qFormat="1"/>
     <w:lsdException w:name="heading 1" w:uiPriority="9" w:qFormat="1"/>
     <w:lsdException w:name="heading 2" w:semiHidden="1" w:uiPriority="9" w:unhideWhenUsed="1" w:qFormat="1"/>
@@ -5310,12 +4511,31 @@
     <w:lsdException w:name="List Table 5 Dark Accent 6" w:uiPriority="50"/>
     <w:lsdException w:name="List Table 6 Colorful Accent 6" w:uiPriority="51"/>
     <w:lsdException w:name="List Table 7 Colorful Accent 6" w:uiPriority="52"/>
-    <w:lsdException w:name="Mention" w:semiHidden="1" w:unhideWhenUsed="1"/>
-    <w:lsdException w:name="Smart Hyperlink" w:semiHidden="1" w:unhideWhenUsed="1"/>
   </w:latentStyles>
   <w:style w:type="paragraph" w:default="1" w:styleId="Normal">
     <w:name w:val="Normal"/>
     <w:qFormat/>
+  </w:style>
+  <w:style w:type="paragraph" w:styleId="Heading1">
+    <w:name w:val="heading 1"/>
+    <w:basedOn w:val="Normal"/>
+    <w:next w:val="Normal"/>
+    <w:link w:val="Heading1Char"/>
+    <w:uiPriority w:val="9"/>
+    <w:qFormat/>
+    <w:rsid w:val="005775BC"/>
+    <w:pPr>
+      <w:keepNext/>
+      <w:keepLines/>
+      <w:spacing w:before="240"/>
+      <w:outlineLvl w:val="0"/>
+    </w:pPr>
+    <w:rPr>
+      <w:rFonts w:asciiTheme="majorHAnsi" w:eastAsiaTheme="majorEastAsia" w:hAnsiTheme="majorHAnsi" w:cstheme="majorBidi"/>
+      <w:color w:val="2F5496" w:themeColor="accent1" w:themeShade="BF"/>
+      <w:sz w:val="32"/>
+      <w:szCs w:val="32"/>
+    </w:rPr>
   </w:style>
   <w:style w:type="character" w:default="1" w:styleId="DefaultParagraphFont">
     <w:name w:val="Default Paragraph Font"/>
@@ -5413,6 +4633,61 @@
     </w:pPr>
     <w:rPr>
       <w:rFonts w:ascii="Times New Roman" w:hAnsi="Times New Roman" w:cs="Times New Roman"/>
+    </w:rPr>
+  </w:style>
+  <w:style w:type="paragraph" w:styleId="Header">
+    <w:name w:val="header"/>
+    <w:basedOn w:val="Normal"/>
+    <w:link w:val="HeaderChar"/>
+    <w:uiPriority w:val="99"/>
+    <w:unhideWhenUsed/>
+    <w:rsid w:val="00316A7B"/>
+    <w:pPr>
+      <w:tabs>
+        <w:tab w:val="center" w:pos="4680"/>
+        <w:tab w:val="right" w:pos="9360"/>
+      </w:tabs>
+    </w:pPr>
+  </w:style>
+  <w:style w:type="character" w:customStyle="1" w:styleId="HeaderChar">
+    <w:name w:val="Header Char"/>
+    <w:basedOn w:val="DefaultParagraphFont"/>
+    <w:link w:val="Header"/>
+    <w:uiPriority w:val="99"/>
+    <w:rsid w:val="00316A7B"/>
+  </w:style>
+  <w:style w:type="paragraph" w:styleId="Footer">
+    <w:name w:val="footer"/>
+    <w:basedOn w:val="Normal"/>
+    <w:link w:val="FooterChar"/>
+    <w:uiPriority w:val="99"/>
+    <w:unhideWhenUsed/>
+    <w:rsid w:val="00316A7B"/>
+    <w:pPr>
+      <w:tabs>
+        <w:tab w:val="center" w:pos="4680"/>
+        <w:tab w:val="right" w:pos="9360"/>
+      </w:tabs>
+    </w:pPr>
+  </w:style>
+  <w:style w:type="character" w:customStyle="1" w:styleId="FooterChar">
+    <w:name w:val="Footer Char"/>
+    <w:basedOn w:val="DefaultParagraphFont"/>
+    <w:link w:val="Footer"/>
+    <w:uiPriority w:val="99"/>
+    <w:rsid w:val="00316A7B"/>
+  </w:style>
+  <w:style w:type="character" w:customStyle="1" w:styleId="Heading1Char">
+    <w:name w:val="Heading 1 Char"/>
+    <w:basedOn w:val="DefaultParagraphFont"/>
+    <w:link w:val="Heading1"/>
+    <w:uiPriority w:val="9"/>
+    <w:rsid w:val="005775BC"/>
+    <w:rPr>
+      <w:rFonts w:asciiTheme="majorHAnsi" w:eastAsiaTheme="majorEastAsia" w:hAnsiTheme="majorHAnsi" w:cstheme="majorBidi"/>
+      <w:color w:val="2F5496" w:themeColor="accent1" w:themeShade="BF"/>
+      <w:sz w:val="32"/>
+      <w:szCs w:val="32"/>
     </w:rPr>
   </w:style>
 </w:styles>

</xml_diff>